<commit_message>
done some AMI review
</commit_message>
<xml_diff>
--- a/lab_12/SparkFileTextStreaming.docx
+++ b/lab_12/SparkFileTextStreaming.docx
@@ -368,10 +368,22 @@
         <w:pStyle w:val="normal0"/>
       </w:pPr>
       <w:r>
-        <w:t>Spark Streaming is an extension to Spark that enables processing of streaming data. By streaming data processing we mean that data arrives continuously to an analytics process, and that we have a need to process the data as it comes in. Spark Streaming can receive data from any sources, and for testing purposes we can even fe</w:t>
-      </w:r>
-      <w:r>
-        <w:t>ed data from a few “poor” mans streams.</w:t>
+        <w:t xml:space="preserve">Spark Streaming is an extension to Spark that enables processing of streaming data. By streaming data processing we mean that data arrives continuously to an analytics process, and that we have a need to process the data as it comes in. Spark Streaming can receive data from any sources, and for testing purposes we </w:t>
+      </w:r>
+      <w:r>
+        <w:t>will</w:t>
+      </w:r>
+      <w:r>
+        <w:t xml:space="preserve"> fe</w:t>
+      </w:r>
+      <w:r>
+        <w:t xml:space="preserve">ed data from </w:t>
+      </w:r>
+      <w:r>
+        <w:t xml:space="preserve">set up we will characterize as </w:t>
+      </w:r>
+      <w:r>
+        <w:t>a “poor” mans streams.</w:t>
       </w:r>
     </w:p>
     <w:p>
@@ -386,18 +398,64 @@
       <w:r>
         <w:t xml:space="preserve">Before we start with the Lab we will briefly introduce Spark Streaming and its main concepts. </w:t>
       </w:r>
-    </w:p>
-    <w:p>
-      <w:pPr>
-        <w:pStyle w:val="normal0"/>
-      </w:pPr>
-    </w:p>
-    <w:p>
-      <w:pPr>
-        <w:pStyle w:val="normal0"/>
-      </w:pPr>
-      <w:r>
-        <w:t>Spark Streaming differs from Storm in several respects. Firstly Spark Streaming divides an incoming stream into batches. Each batch is processed as one unit using the core spark infrastructure. This is in contrast to Storm were data is processed as it comes in. Due to this difference Spark Streaming is sometimes called a micro batching solution. Micro batching has both advantages and disadvantages compared to a real-time streaming solution.</w:t>
+      <w:r>
+        <w:t xml:space="preserve">From other labs you are familiar with Storm. </w:t>
+      </w:r>
+      <w:r>
+        <w:t>Spark Streaming differs from Storm in several respects. Firstly Spark Streaming divides an incoming stream into batches. Each batch is processed as one unit using the core spark infrastructure. This is in contrast to Storm were data is processed as it comes in</w:t>
+      </w:r>
+      <w:r>
+        <w:t xml:space="preserve">. Storm like computing is </w:t>
+      </w:r>
+      <w:r>
+        <w:t>sometime</w:t>
+      </w:r>
+      <w:r>
+        <w:t>s</w:t>
+      </w:r>
+      <w:r>
+        <w:t xml:space="preserve"> called </w:t>
+      </w:r>
+      <w:r>
+        <w:rPr>
+          <w:i/>
+        </w:rPr>
+        <w:t>record-at-a-time</w:t>
+      </w:r>
+      <w:r>
+        <w:t xml:space="preserve"> processing</w:t>
+      </w:r>
+      <w:r>
+        <w:t xml:space="preserve">. </w:t>
+      </w:r>
+      <w:r>
+        <w:t>In contrast,</w:t>
+      </w:r>
+      <w:r>
+        <w:t xml:space="preserve"> Spark Streaming </w:t>
+      </w:r>
+      <w:r>
+        <w:t xml:space="preserve">like computation is </w:t>
+      </w:r>
+      <w:proofErr w:type="spellStart"/>
+      <w:r>
+        <w:t>is</w:t>
+      </w:r>
+      <w:proofErr w:type="spellEnd"/>
+      <w:r>
+        <w:t xml:space="preserve"> sometimes called a </w:t>
+      </w:r>
+      <w:r>
+        <w:rPr>
+          <w:i/>
+        </w:rPr>
+        <w:t>micro batching</w:t>
+      </w:r>
+      <w:r>
+        <w:t>. Micro batching has both advantages and disadvantages compared to a real-time streaming solution.</w:t>
+      </w:r>
+      <w:r>
+        <w:t xml:space="preserve"> A nice advantage of Spark Streaming is that it builds on the core Spark RDD processing, and hence enables usage of multiple paradigms such as steam processing, batching and interactive queries on one platform.</w:t>
       </w:r>
     </w:p>
     <w:p>
@@ -469,15 +527,7 @@
         <w:t>There are a few basic concepts that you need t</w:t>
       </w:r>
       <w:r>
-        <w:t xml:space="preserve">o understand in Spark Streaming: </w:t>
-      </w:r>
-      <w:proofErr w:type="spellStart"/>
-      <w:r>
-        <w:t>DStream</w:t>
-      </w:r>
-      <w:proofErr w:type="spellEnd"/>
-      <w:r>
-        <w:t>, Transformations and Output Operations.</w:t>
+        <w:t>o understand in Spark Streaming: DStream, Transformations and Output Operations.</w:t>
       </w:r>
     </w:p>
     <w:p>
@@ -566,23 +616,7 @@
         <w:t xml:space="preserve"> </w:t>
       </w:r>
       <w:r>
-        <w:t xml:space="preserve">Return a new </w:t>
-      </w:r>
-      <w:proofErr w:type="spellStart"/>
-      <w:r>
-        <w:t>DStream</w:t>
-      </w:r>
-      <w:proofErr w:type="spellEnd"/>
-      <w:r>
-        <w:t xml:space="preserve"> by passing each element of the source </w:t>
-      </w:r>
-      <w:proofErr w:type="spellStart"/>
-      <w:r>
-        <w:t>DStream</w:t>
-      </w:r>
-      <w:proofErr w:type="spellEnd"/>
-      <w:r>
-        <w:t xml:space="preserve"> through a function </w:t>
+        <w:t xml:space="preserve">Return a new DStream by passing each element of the source DStream through a function </w:t>
       </w:r>
       <w:proofErr w:type="spellStart"/>
       <w:r>
@@ -607,6 +641,7 @@
         <w:rPr>
           <w:b/>
         </w:rPr>
+        <w:lastRenderedPageBreak/>
         <w:t>flatMap</w:t>
       </w:r>
       <w:proofErr w:type="spellEnd"/>
@@ -679,23 +714,7 @@
         <w:t xml:space="preserve">: </w:t>
       </w:r>
       <w:r>
-        <w:t xml:space="preserve">Return a new </w:t>
-      </w:r>
-      <w:proofErr w:type="spellStart"/>
-      <w:r>
-        <w:t>DStream</w:t>
-      </w:r>
-      <w:proofErr w:type="spellEnd"/>
-      <w:r>
-        <w:t xml:space="preserve"> by selecting only the records of the source </w:t>
-      </w:r>
-      <w:proofErr w:type="spellStart"/>
-      <w:r>
-        <w:t>DStream</w:t>
-      </w:r>
-      <w:proofErr w:type="spellEnd"/>
-      <w:r>
-        <w:t xml:space="preserve"> on which </w:t>
+        <w:t xml:space="preserve">Return a new DStream by selecting only the records of the source DStream on which </w:t>
       </w:r>
       <w:proofErr w:type="spellStart"/>
       <w:r>
@@ -719,7 +738,6 @@
         <w:rPr>
           <w:b/>
         </w:rPr>
-        <w:lastRenderedPageBreak/>
         <w:t>repartition</w:t>
       </w:r>
       <w:proofErr w:type="gramEnd"/>
@@ -747,15 +765,7 @@
         <w:t xml:space="preserve">: </w:t>
       </w:r>
       <w:r>
-        <w:t xml:space="preserve">Changes the level of parallelism in this </w:t>
-      </w:r>
-      <w:proofErr w:type="spellStart"/>
-      <w:r>
-        <w:t>DStream</w:t>
-      </w:r>
-      <w:proofErr w:type="spellEnd"/>
-      <w:r>
-        <w:t xml:space="preserve"> by creating more or fewer partitions.</w:t>
+        <w:t>Changes the level of parallelism in this DStream by creating more or fewer partitions.</w:t>
       </w:r>
     </w:p>
     <w:p>
@@ -798,23 +808,7 @@
         <w:t xml:space="preserve"> </w:t>
       </w:r>
       <w:r>
-        <w:t xml:space="preserve">Return a new </w:t>
-      </w:r>
-      <w:proofErr w:type="spellStart"/>
-      <w:r>
-        <w:t>DStream</w:t>
-      </w:r>
-      <w:proofErr w:type="spellEnd"/>
-      <w:r>
-        <w:t xml:space="preserve"> that contains the union of the elements in the source </w:t>
-      </w:r>
-      <w:proofErr w:type="spellStart"/>
-      <w:r>
-        <w:t>DStream</w:t>
-      </w:r>
-      <w:proofErr w:type="spellEnd"/>
-      <w:r>
-        <w:t xml:space="preserve"> and </w:t>
+        <w:t xml:space="preserve">Return a new DStream that contains the union of the elements in the source DStream and </w:t>
       </w:r>
       <w:proofErr w:type="spellStart"/>
       <w:r>
@@ -848,29 +842,10 @@
         <w:t>()</w:t>
       </w:r>
       <w:r>
-        <w:tab/>
-      </w:r>
-      <w:r>
         <w:t xml:space="preserve">: </w:t>
       </w:r>
       <w:r>
-        <w:t xml:space="preserve">Return a new </w:t>
-      </w:r>
-      <w:proofErr w:type="spellStart"/>
-      <w:r>
-        <w:t>DStream</w:t>
-      </w:r>
-      <w:proofErr w:type="spellEnd"/>
-      <w:r>
-        <w:t xml:space="preserve"> of single-element RDDs by counting the number of elements in each RDD of the source </w:t>
-      </w:r>
-      <w:proofErr w:type="spellStart"/>
-      <w:r>
-        <w:t>DStream</w:t>
-      </w:r>
-      <w:proofErr w:type="spellEnd"/>
-      <w:r>
-        <w:t>.</w:t>
+        <w:t>Return a new DStream of single-element RDDs by counting the number of elements in each RDD of the source DStream.</w:t>
       </w:r>
     </w:p>
     <w:p>
@@ -919,24 +894,7 @@
         <w:t xml:space="preserve"> </w:t>
       </w:r>
       <w:r>
-        <w:tab/>
-        <w:t xml:space="preserve">Return a new </w:t>
-      </w:r>
-      <w:proofErr w:type="spellStart"/>
-      <w:r>
-        <w:t>DStream</w:t>
-      </w:r>
-      <w:proofErr w:type="spellEnd"/>
-      <w:r>
-        <w:t xml:space="preserve"> of single-element RDDs by aggregating the elements in each RDD of the source </w:t>
-      </w:r>
-      <w:proofErr w:type="spellStart"/>
-      <w:r>
-        <w:t>DStream</w:t>
-      </w:r>
-      <w:proofErr w:type="spellEnd"/>
-      <w:r>
-        <w:t xml:space="preserve"> using a function </w:t>
+        <w:t xml:space="preserve">Return a new DStream of single-element RDDs by aggregating the elements in each RDD of the source DStream using a function </w:t>
       </w:r>
       <w:proofErr w:type="spellStart"/>
       <w:r>
@@ -975,31 +933,7 @@
         <w:t xml:space="preserve">: </w:t>
       </w:r>
       <w:r>
-        <w:t xml:space="preserve">When called on a </w:t>
-      </w:r>
-      <w:proofErr w:type="spellStart"/>
-      <w:r>
-        <w:t>DStream</w:t>
-      </w:r>
-      <w:proofErr w:type="spellEnd"/>
-      <w:r>
-        <w:t xml:space="preserve"> of elements of type K, return a new </w:t>
-      </w:r>
-      <w:proofErr w:type="spellStart"/>
-      <w:r>
-        <w:t>DStream</w:t>
-      </w:r>
-      <w:proofErr w:type="spellEnd"/>
-      <w:r>
-        <w:t xml:space="preserve"> of (K, Long) pairs where the value of each key is its frequency in each RDD of the source </w:t>
-      </w:r>
-      <w:proofErr w:type="spellStart"/>
-      <w:r>
-        <w:t>DStream</w:t>
-      </w:r>
-      <w:proofErr w:type="spellEnd"/>
-      <w:r>
-        <w:t>.</w:t>
+        <w:t>When called on a DStream of elements of type K, return a new DStream of (K, Long) pairs where the value of each key is its frequency in each RDD of the source DStream.</w:t>
       </w:r>
     </w:p>
     <w:p>
@@ -1064,15 +998,7 @@
       </w:r>
       <w:proofErr w:type="spellEnd"/>
       <w:r>
-        <w:t xml:space="preserve"> of (K, V) and (K, W) pairs, return a new </w:t>
-      </w:r>
-      <w:proofErr w:type="spellStart"/>
-      <w:r>
-        <w:t>DStream</w:t>
-      </w:r>
-      <w:proofErr w:type="spellEnd"/>
-      <w:r>
-        <w:t xml:space="preserve"> of (K, (V, W)) pairs with all pairs of elements for each key.</w:t>
+        <w:t xml:space="preserve"> of (K, V) and (K, W) pairs, return a new DStream of (K, (V, W)) pairs with all pairs of elements for each key.</w:t>
       </w:r>
     </w:p>
     <w:p>
@@ -1093,23 +1019,7 @@
       </w:r>
       <w:proofErr w:type="spellEnd"/>
       <w:r>
-        <w:t xml:space="preserve"> and transformations well. Each </w:t>
-      </w:r>
-      <w:proofErr w:type="spellStart"/>
-      <w:r>
-        <w:t>DStream</w:t>
-      </w:r>
-      <w:proofErr w:type="spellEnd"/>
-      <w:r>
-        <w:t xml:space="preserve"> is partitioned into a set of RDD’s. When you apply a stateless transformation you will create a new </w:t>
-      </w:r>
-      <w:proofErr w:type="spellStart"/>
-      <w:r>
-        <w:t>DStream</w:t>
-      </w:r>
-      <w:proofErr w:type="spellEnd"/>
-      <w:r>
-        <w:t xml:space="preserve"> of RDD’s with the data that resulted from each transformation.</w:t>
+        <w:t xml:space="preserve"> and transformations well. Each DStream is partitioned into a set of RDD’s. When you apply a stateless transformation you will create a new DStream of RDD’s with the data that resulted from each transformation.</w:t>
       </w:r>
     </w:p>
     <w:p>
@@ -1179,94 +1089,170 @@
         <w:pStyle w:val="normal0"/>
       </w:pPr>
       <w:r>
-        <w:t xml:space="preserve">The above transformations are all state-less. This means that they create new </w:t>
-      </w:r>
-      <w:proofErr w:type="spellStart"/>
-      <w:r>
-        <w:t>DStream</w:t>
-      </w:r>
-      <w:proofErr w:type="spellEnd"/>
-      <w:r>
-        <w:t>, but there is no state information maintained that can be accesses or updated by subsequent transformations or other op</w:t>
-      </w:r>
-      <w:r>
-        <w:t xml:space="preserve">erations. Spark Streaming allows you to define a function that updates a to a new defined state based on the current state and values from </w:t>
+        <w:t xml:space="preserve">The above transformations are all state-less. This means that they create </w:t>
+      </w:r>
+      <w:r>
+        <w:t xml:space="preserve">a </w:t>
+      </w:r>
+      <w:r>
+        <w:t>new DStream</w:t>
+      </w:r>
+      <w:r>
+        <w:t xml:space="preserve">. </w:t>
+      </w:r>
+      <w:r>
+        <w:t>Unless specifically managed, t</w:t>
+      </w:r>
+      <w:r>
+        <w:t>here is no state information maintained that can be accesses or updated by subsequent transformations or other op</w:t>
+      </w:r>
+      <w:r>
+        <w:t xml:space="preserve">erations. Spark Streaming allows you to define a function that </w:t>
+      </w:r>
+      <w:r>
+        <w:t xml:space="preserve">makes </w:t>
+      </w:r>
+      <w:r>
+        <w:t xml:space="preserve">updates a to a new defined state based on the current state and values from </w:t>
+      </w:r>
+      <w:r>
+        <w:t>a</w:t>
+      </w:r>
+      <w:r>
+        <w:t xml:space="preserve"> stream.</w:t>
+      </w:r>
+      <w:r>
+        <w:t xml:space="preserve"> S</w:t>
+      </w:r>
+      <w:r>
+        <w:t xml:space="preserve">uch transformations are called </w:t>
+      </w:r>
+      <w:proofErr w:type="spellStart"/>
+      <w:r>
+        <w:rPr>
+          <w:i/>
+        </w:rPr>
+        <w:t>s</w:t>
+      </w:r>
+      <w:r>
+        <w:rPr>
+          <w:i/>
+        </w:rPr>
+        <w:t>tateful</w:t>
+      </w:r>
+      <w:proofErr w:type="spellEnd"/>
+      <w:r>
+        <w:t xml:space="preserve"> transformations.</w:t>
+      </w:r>
+      <w:r>
+        <w:t xml:space="preserve"> </w:t>
+      </w:r>
+      <w:r>
+        <w:t xml:space="preserve">We consider </w:t>
+      </w:r>
+      <w:proofErr w:type="spellStart"/>
+      <w:r>
+        <w:t>stateful</w:t>
+      </w:r>
+      <w:proofErr w:type="spellEnd"/>
+      <w:r>
+        <w:t xml:space="preserve"> transformations</w:t>
+      </w:r>
+      <w:r>
+        <w:t xml:space="preserve"> outside of this introductory lab.</w:t>
+      </w:r>
+    </w:p>
+    <w:p>
+      <w:pPr>
+        <w:pStyle w:val="normal0"/>
+      </w:pPr>
+    </w:p>
+    <w:p>
+      <w:pPr>
+        <w:pStyle w:val="normal0"/>
+      </w:pPr>
+      <w:r>
+        <w:t xml:space="preserve">Spark Streaming provides a concept of windowing. This essentially means that you can define </w:t>
+      </w:r>
+      <w:r>
+        <w:t xml:space="preserve">a </w:t>
+      </w:r>
+      <w:r>
+        <w:t xml:space="preserve">window that spans more than one RDD in a DStream. Spark Streaming would combine all the RDD’s in the window and allow you to apply a transformation on the data in the window. It can be useful in many types of real-time computations. Lets say you receive new Stock quotes </w:t>
+      </w:r>
+      <w:r>
+        <w:lastRenderedPageBreak/>
+        <w:t xml:space="preserve">every </w:t>
+      </w:r>
+      <w:r>
+        <w:t xml:space="preserve">ten </w:t>
+      </w:r>
+      <w:r>
+        <w:t>second</w:t>
+      </w:r>
+      <w:r>
+        <w:t>s</w:t>
+      </w:r>
+      <w:r>
+        <w:t xml:space="preserve"> captured from </w:t>
+      </w:r>
+      <w:r>
+        <w:t>an</w:t>
+      </w:r>
+      <w:r>
+        <w:t xml:space="preserve"> incoming stream socket as a Distinct RDD</w:t>
+      </w:r>
+      <w:r>
+        <w:t>s</w:t>
+      </w:r>
+      <w:r>
+        <w:t xml:space="preserve">. But you want to calculate some value based on the last </w:t>
+      </w:r>
+      <w:r>
+        <w:t>30-second</w:t>
+      </w:r>
+      <w:r>
+        <w:t xml:space="preserve"> window. Windowing would allow you to combine the </w:t>
+      </w:r>
+      <w:proofErr w:type="spellStart"/>
+      <w:r>
+        <w:t>tnen</w:t>
+      </w:r>
+      <w:proofErr w:type="spellEnd"/>
+      <w:r>
+        <w:t>-</w:t>
+      </w:r>
+      <w:r>
+        <w:t>second</w:t>
+      </w:r>
+      <w:r>
+        <w:t xml:space="preserve"> DStream RDD’s into </w:t>
+      </w:r>
+      <w:r>
+        <w:t>30-second</w:t>
+      </w:r>
+      <w:r>
+        <w:t xml:space="preserve"> </w:t>
+      </w:r>
+      <w:r>
+        <w:t xml:space="preserve">windows and slide the </w:t>
       </w:r>
       <w:proofErr w:type="gramStart"/>
       <w:r>
-        <w:t>an</w:t>
+        <w:t xml:space="preserve">window </w:t>
+      </w:r>
+      <w:r>
+        <w:t>.</w:t>
       </w:r>
       <w:proofErr w:type="gramEnd"/>
       <w:r>
-        <w:t xml:space="preserve"> stream. </w:t>
-      </w:r>
-      <w:proofErr w:type="spellStart"/>
-      <w:proofErr w:type="gramStart"/>
-      <w:r>
-        <w:t>Stateful</w:t>
-      </w:r>
-      <w:proofErr w:type="spellEnd"/>
-      <w:r>
-        <w:t xml:space="preserve"> transformations requires</w:t>
-      </w:r>
-      <w:proofErr w:type="gramEnd"/>
-      <w:r>
-        <w:t xml:space="preserve"> checkpoints, so we consider that somewhat outside of this introductory lab.</w:t>
-      </w:r>
-    </w:p>
-    <w:p>
-      <w:pPr>
-        <w:pStyle w:val="normal0"/>
-      </w:pPr>
-    </w:p>
-    <w:p>
-      <w:pPr>
-        <w:pStyle w:val="normal0"/>
-      </w:pPr>
-      <w:r>
-        <w:t xml:space="preserve">Spark Streaming provides a concept of windowing. This essentially means that you can define window that spans more than one RDD in a </w:t>
-      </w:r>
-      <w:proofErr w:type="spellStart"/>
-      <w:r>
-        <w:t>DStream</w:t>
-      </w:r>
-      <w:proofErr w:type="spellEnd"/>
-      <w:r>
-        <w:t>. Spark Streaming would combine all the RDD’s in the window and allow you to apply a transformation on the data in the window. It can be useful in many types of real-time computations. Lets say you receive new Stock quotes every second</w:t>
-      </w:r>
-      <w:r>
-        <w:t xml:space="preserve"> captured from as incoming stream socket as a Distinct RDD</w:t>
-      </w:r>
-      <w:r>
-        <w:t xml:space="preserve">. But you want to calculate some value based on the last </w:t>
-      </w:r>
-      <w:proofErr w:type="gramStart"/>
-      <w:r>
-        <w:t>30 second</w:t>
-      </w:r>
-      <w:proofErr w:type="gramEnd"/>
-      <w:r>
-        <w:t xml:space="preserve"> window. Windowing would allow you to combine the </w:t>
-      </w:r>
-      <w:proofErr w:type="gramStart"/>
-      <w:r>
-        <w:t>one second</w:t>
-      </w:r>
-      <w:proofErr w:type="gramEnd"/>
-      <w:r>
         <w:t xml:space="preserve"> </w:t>
       </w:r>
-      <w:proofErr w:type="spellStart"/>
-      <w:r>
-        <w:t>DStream</w:t>
-      </w:r>
-      <w:proofErr w:type="spellEnd"/>
-      <w:r>
-        <w:t xml:space="preserve"> RDD’s into 30 second windows and slide the window for you. It allows you to more easily compute the value you are seeking based on the last 30 seconds of </w:t>
-      </w:r>
-      <w:r>
-        <w:lastRenderedPageBreak/>
-        <w:t>real-time data. The figure below from the programming guide depicts the concept of sliding windows.</w:t>
+      <w:r>
+        <w:t>This concept</w:t>
+      </w:r>
+      <w:r>
+        <w:t xml:space="preserve"> allows you to more easily compute the value you are seeking based on the last 30 seconds of real-time data. The figure below from the programming guide depicts the concept of sliding windows.</w:t>
       </w:r>
     </w:p>
     <w:p>
@@ -1398,23 +1384,7 @@
         <w:t xml:space="preserve"> </w:t>
       </w:r>
       <w:r>
-        <w:t xml:space="preserve">: Return a new </w:t>
-      </w:r>
-      <w:proofErr w:type="spellStart"/>
-      <w:r>
-        <w:t>DStream</w:t>
-      </w:r>
-      <w:proofErr w:type="spellEnd"/>
-      <w:r>
-        <w:t xml:space="preserve"> which is computed based on windowed batches of the source </w:t>
-      </w:r>
-      <w:proofErr w:type="spellStart"/>
-      <w:r>
-        <w:t>DStream</w:t>
-      </w:r>
-      <w:proofErr w:type="spellEnd"/>
-      <w:r>
-        <w:t>.</w:t>
+        <w:t>: Return a new DStream which is computed based on windowed batches of the source DStream.</w:t>
       </w:r>
     </w:p>
     <w:p>
@@ -1659,23 +1629,7 @@
         <w:t xml:space="preserve">:  </w:t>
       </w:r>
       <w:r>
-        <w:t xml:space="preserve">When called on a </w:t>
-      </w:r>
-      <w:proofErr w:type="spellStart"/>
-      <w:r>
-        <w:t>DStream</w:t>
-      </w:r>
-      <w:proofErr w:type="spellEnd"/>
-      <w:r>
-        <w:t xml:space="preserve"> of (K, V) pairs, returns a new </w:t>
-      </w:r>
-      <w:proofErr w:type="spellStart"/>
-      <w:r>
-        <w:t>DStream</w:t>
-      </w:r>
-      <w:proofErr w:type="spellEnd"/>
-      <w:r>
-        <w:t xml:space="preserve"> of (K, V) pairs where the values for each key are aggregated using the given reduce function </w:t>
+        <w:t xml:space="preserve">When called on a DStream of (K, V) pairs, returns a new DStream of (K, V) pairs where the values for each key are aggregated using the given reduce function </w:t>
       </w:r>
       <w:proofErr w:type="spellStart"/>
       <w:r>
@@ -1736,6 +1690,38 @@
       <w:r>
         <w:t>Finally, we like to discuss check pointing.</w:t>
       </w:r>
+      <w:r>
+        <w:t xml:space="preserve"> Lets assume you are doing calculations cross multiple batches using windowing. </w:t>
+      </w:r>
+      <w:r>
+        <w:t xml:space="preserve">And lets say that your system crashed after a calculation is done, and the oldest batch </w:t>
+      </w:r>
+      <w:r>
+        <w:t>was</w:t>
+      </w:r>
+      <w:r>
+        <w:t xml:space="preserve"> discarded. This would make it t</w:t>
+      </w:r>
+      <w:r>
+        <w:t>rick for the system to recover since</w:t>
+      </w:r>
+      <w:r>
+        <w:t xml:space="preserve"> it could not re-calculate the results from the last window. I</w:t>
+      </w:r>
+      <w:r>
+        <w:t xml:space="preserve">f the batches were persisted </w:t>
+      </w:r>
+      <w:r>
+        <w:t xml:space="preserve">the application could recalculate the results during a recovery phase by using persisted batches. </w:t>
+      </w:r>
+      <w:proofErr w:type="spellStart"/>
+      <w:r>
+        <w:t>Checkpointing</w:t>
+      </w:r>
+      <w:proofErr w:type="spellEnd"/>
+      <w:r>
+        <w:t xml:space="preserve"> enables you to save batches to speed up recovery.</w:t>
+      </w:r>
     </w:p>
     <w:p>
       <w:pPr>
@@ -1753,10 +1739,42 @@
         </w:tabs>
       </w:pPr>
       <w:r>
-        <w:t>Check pointing, linage</w:t>
-      </w:r>
-    </w:p>
-    <w:p/>
+        <w:lastRenderedPageBreak/>
+        <w:t xml:space="preserve">This problem would be even more exacerbated if we use a </w:t>
+      </w:r>
+      <w:proofErr w:type="spellStart"/>
+      <w:r>
+        <w:t>stateful</w:t>
+      </w:r>
+      <w:proofErr w:type="spellEnd"/>
+      <w:r>
+        <w:t xml:space="preserve"> transformation. This transformation may use a compounded result from many batches and possibly windows. To recalculate it would need to access to the</w:t>
+      </w:r>
+      <w:r>
+        <w:t xml:space="preserve"> now obsoleted batches. Even if</w:t>
+      </w:r>
+      <w:r>
+        <w:t xml:space="preserve"> </w:t>
+      </w:r>
+      <w:r>
+        <w:t>we</w:t>
+      </w:r>
+      <w:r>
+        <w:t xml:space="preserve"> had access to these batches it could take a long time to recalculate the results. In this case you also want to check point the calculated state. Spark streaming </w:t>
+      </w:r>
+      <w:r>
+        <w:t>provides</w:t>
+      </w:r>
+      <w:r>
+        <w:t xml:space="preserve"> </w:t>
+      </w:r>
+      <w:r>
+        <w:t>checkpoint</w:t>
+      </w:r>
+      <w:r>
+        <w:t xml:space="preserve"> functionality for the purpose of dealing with these situations. </w:t>
+      </w:r>
+    </w:p>
     <w:p>
       <w:pPr>
         <w:pStyle w:val="normal0"/>
@@ -1806,16 +1824,27 @@
         <w:pStyle w:val="normal0"/>
       </w:pPr>
       <w:r>
-        <w:lastRenderedPageBreak/>
         <w:t xml:space="preserve">We will mainly use the </w:t>
       </w:r>
       <w:proofErr w:type="spellStart"/>
       <w:r>
+        <w:rPr>
+          <w:rFonts w:ascii="Courier" w:hAnsi="Courier"/>
+        </w:rPr>
         <w:t>pyspark</w:t>
       </w:r>
       <w:proofErr w:type="spellEnd"/>
       <w:r>
-        <w:t xml:space="preserve"> shell but also use spark-submit. In the below table you can find links to useful and necessary resources.</w:t>
+        <w:t xml:space="preserve"> shell but also use </w:t>
+      </w:r>
+      <w:r>
+        <w:rPr>
+          <w:rFonts w:ascii="Courier" w:hAnsi="Courier"/>
+        </w:rPr>
+        <w:t>spark-submit</w:t>
+      </w:r>
+      <w:r>
+        <w:t>. In the below table you can find links to useful and necessary resources.</w:t>
       </w:r>
     </w:p>
     <w:p>
@@ -2209,6 +2238,52 @@
           </w:p>
         </w:tc>
       </w:tr>
+      <w:tr>
+        <w:tc>
+          <w:tcPr>
+            <w:tcW w:w="5868" w:type="dxa"/>
+          </w:tcPr>
+          <w:p>
+            <w:pPr>
+              <w:pStyle w:val="normal0"/>
+              <w:rPr>
+                <w:color w:val="1155CD"/>
+                <w:sz w:val="18"/>
+                <w:szCs w:val="18"/>
+              </w:rPr>
+            </w:pPr>
+            <w:r>
+              <w:rPr>
+                <w:color w:val="1155CD"/>
+                <w:sz w:val="18"/>
+                <w:szCs w:val="18"/>
+              </w:rPr>
+              <w:t>http://www.eecs.berkeley.edu/Pubs/TechRpts/2012/EECS-2012-259.pdf</w:t>
+            </w:r>
+          </w:p>
+        </w:tc>
+        <w:tc>
+          <w:tcPr>
+            <w:tcW w:w="3708" w:type="dxa"/>
+          </w:tcPr>
+          <w:p>
+            <w:pPr>
+              <w:pStyle w:val="normal0"/>
+              <w:rPr>
+                <w:sz w:val="18"/>
+                <w:szCs w:val="18"/>
+              </w:rPr>
+            </w:pPr>
+            <w:r>
+              <w:rPr>
+                <w:sz w:val="18"/>
+                <w:szCs w:val="18"/>
+              </w:rPr>
+              <w:t>Spark Streaming Paper.</w:t>
+            </w:r>
+          </w:p>
+        </w:tc>
+      </w:tr>
     </w:tbl>
     <w:p>
       <w:pPr>
@@ -2296,65 +2371,125 @@
         <w:rPr>
           <w:rFonts w:ascii="Courier" w:hAnsi="Courier"/>
         </w:rPr>
+        <w:t>“$”</w:t>
+      </w:r>
+      <w:r>
+        <w:t xml:space="preserve"> prompt, it is run in the Linux shell. If it starts with the </w:t>
+      </w:r>
+      <w:r>
+        <w:rPr>
+          <w:rFonts w:ascii="Courier" w:hAnsi="Courier"/>
+        </w:rPr>
         <w:t>“</w:t>
       </w:r>
       <w:r>
         <w:rPr>
           <w:rFonts w:ascii="Courier" w:hAnsi="Courier"/>
         </w:rPr>
+        <w:t>&gt;&gt;&gt;</w:t>
+      </w:r>
+      <w:r>
+        <w:rPr>
+          <w:rFonts w:ascii="Courier" w:hAnsi="Courier"/>
+        </w:rPr>
+        <w:t>”</w:t>
+      </w:r>
+      <w:r>
+        <w:t xml:space="preserve"> prompt, it is run in </w:t>
+      </w:r>
+      <w:proofErr w:type="spellStart"/>
+      <w:r>
+        <w:rPr>
+          <w:rFonts w:ascii="Courier" w:hAnsi="Courier"/>
+        </w:rPr>
+        <w:t>pyspark</w:t>
+      </w:r>
+      <w:proofErr w:type="spellEnd"/>
+      <w:r>
+        <w:t xml:space="preserve"> shell</w:t>
+      </w:r>
+      <w:r>
+        <w:rPr>
+          <w:rFonts w:ascii="Courier" w:hAnsi="Courier"/>
+        </w:rPr>
+        <w:t xml:space="preserve">. </w:t>
+      </w:r>
+      <w:r>
+        <w:t>If code is within a “box” you should consider it a code fragment for illustration purposes and not a command you should execute.</w:t>
+      </w:r>
+    </w:p>
+    <w:p/>
+    <w:p>
+      <w:r>
+        <w:t xml:space="preserve">If you are running this lab on an AMI, it is likely you have HDFS running. Refer to the </w:t>
+      </w:r>
+      <w:proofErr w:type="spellStart"/>
+      <w:r>
+        <w:t>hadoop</w:t>
+      </w:r>
+      <w:proofErr w:type="spellEnd"/>
+      <w:r>
+        <w:t xml:space="preserve"> set up guide to check how to start, stop and test HDFS. If you use HDFS Step-1 access to files will look slightly different. In Step-1 we will be simulating a data stream by copying data to a directory.</w:t>
+      </w:r>
+    </w:p>
+    <w:p/>
+    <w:p>
+      <w:r>
+        <w:t xml:space="preserve">If you run on a laptop or other </w:t>
+      </w:r>
+      <w:proofErr w:type="spellStart"/>
+      <w:r>
+        <w:t>linux</w:t>
+      </w:r>
+      <w:proofErr w:type="spellEnd"/>
+      <w:r>
+        <w:t xml:space="preserve"> system without HDFS create a files system:</w:t>
+      </w:r>
+    </w:p>
+    <w:p/>
+    <w:p>
+      <w:pPr>
+        <w:pStyle w:val="code"/>
+      </w:pPr>
+      <w:r>
         <w:t>$</w:t>
       </w:r>
-      <w:r>
-        <w:rPr>
-          <w:rFonts w:ascii="Courier" w:hAnsi="Courier"/>
-        </w:rPr>
-        <w:t>”</w:t>
-      </w:r>
-      <w:r>
-        <w:t xml:space="preserve"> prompt, it is run in the Linux shell. If it starts with the </w:t>
-      </w:r>
-      <w:r>
-        <w:rPr>
-          <w:rFonts w:ascii="Courier" w:hAnsi="Courier"/>
-        </w:rPr>
-        <w:t>“</w:t>
-      </w:r>
-      <w:r>
-        <w:rPr>
-          <w:rFonts w:ascii="Courier" w:hAnsi="Courier"/>
-        </w:rPr>
-        <w:t>&gt;&gt;&gt;</w:t>
-      </w:r>
-      <w:r>
-        <w:rPr>
-          <w:rFonts w:ascii="Courier" w:hAnsi="Courier"/>
-        </w:rPr>
-        <w:t>”</w:t>
-      </w:r>
-      <w:r>
-        <w:t xml:space="preserve"> prompt, it is run in </w:t>
-      </w:r>
-      <w:proofErr w:type="spellStart"/>
-      <w:r>
-        <w:rPr>
-          <w:rFonts w:ascii="Courier" w:hAnsi="Courier"/>
-        </w:rPr>
-        <w:t>pyspark</w:t>
-      </w:r>
-      <w:proofErr w:type="spellEnd"/>
-      <w:r>
-        <w:t xml:space="preserve"> shell</w:t>
-      </w:r>
-      <w:r>
-        <w:rPr>
-          <w:rFonts w:ascii="Courier" w:hAnsi="Courier"/>
-        </w:rPr>
-        <w:t xml:space="preserve">. </w:t>
-      </w:r>
-      <w:r>
-        <w:t>If code is within a “box” you should consider it a code fragment for illustration purposes and not a command you should execute.</w:t>
-      </w:r>
-    </w:p>
+      <w:proofErr w:type="spellStart"/>
+      <w:r>
+        <w:t>mkdir</w:t>
+      </w:r>
+      <w:proofErr w:type="spellEnd"/>
+      <w:r>
+        <w:t xml:space="preserve"> /tmp/</w:t>
+      </w:r>
+      <w:proofErr w:type="spellStart"/>
+      <w:r>
+        <w:t>datastreams</w:t>
+      </w:r>
+      <w:proofErr w:type="spellEnd"/>
+    </w:p>
+    <w:p>
+      <w:r>
+        <w:lastRenderedPageBreak/>
+        <w:t>If you are running on an AMI with HDFS running, create a directory using this command:</w:t>
+      </w:r>
+    </w:p>
+    <w:p/>
+    <w:p>
+      <w:pPr>
+        <w:pStyle w:val="code"/>
+      </w:pPr>
+      <w:r>
+        <w:t>$</w:t>
+      </w:r>
+      <w:r>
+        <w:t>sudo -u</w:t>
+      </w:r>
+      <w:r>
+        <w:t xml:space="preserve"> hdfs hdfs dfs -mkdir  /tmp/datastreams</w:t>
+      </w:r>
+    </w:p>
+    <w:p/>
     <w:p>
       <w:pPr>
         <w:pStyle w:val="normal0"/>
@@ -2475,11 +2610,9 @@
       <w:r>
         <w:t xml:space="preserve">For the time being we are using the interactive shell to make it easier for you to experiment and retry. We will start by doing a very simple streaming operation by converting all incoming words to upper case. We will first show how you do it from a file to simulate a stream. Secondly we will </w:t>
       </w:r>
-      <w:proofErr w:type="gramStart"/>
-      <w:r>
-        <w:t>who</w:t>
-      </w:r>
-      <w:proofErr w:type="gramEnd"/>
+      <w:r>
+        <w:t>whom</w:t>
+      </w:r>
       <w:r>
         <w:t xml:space="preserve"> how to have the Streaming application listen to a stream socket.</w:t>
       </w:r>
@@ -2498,14 +2631,12 @@
         </w:rPr>
         <w:t>/</w:t>
       </w:r>
-      <w:proofErr w:type="spellStart"/>
       <w:r>
         <w:rPr>
           <w:rFonts w:ascii="Courier" w:hAnsi="Courier"/>
         </w:rPr>
         <w:t>tmp</w:t>
       </w:r>
-      <w:proofErr w:type="spellEnd"/>
       <w:r>
         <w:rPr>
           <w:rFonts w:ascii="Courier" w:hAnsi="Courier"/>
@@ -2554,11 +2685,9 @@
       <w:r>
         <w:t xml:space="preserve">Tell the context to read data from files in a directory. This means it will be monitoring the directory for new files and read them as they arrive. All files in the directory must have the same format, and must be created atomically. You can create them by moving or copying them there. You </w:t>
       </w:r>
-      <w:proofErr w:type="gramStart"/>
-      <w:r>
-        <w:t>can not</w:t>
-      </w:r>
-      <w:proofErr w:type="gramEnd"/>
+      <w:r>
+        <w:t>cannot</w:t>
+      </w:r>
       <w:r>
         <w:t xml:space="preserve"> open a file and incrementally add to it and expect that the updates will be read.</w:t>
       </w:r>
@@ -2634,6 +2763,7 @@
         <w:pStyle w:val="code"/>
       </w:pPr>
       <w:r>
+        <w:lastRenderedPageBreak/>
         <w:t>&gt;&gt;&gt;</w:t>
       </w:r>
       <w:r>
@@ -2674,11 +2804,9 @@
       <w:r>
         <w:t xml:space="preserve">Open a separate Unix terminal window. Lets assume you have </w:t>
       </w:r>
-      <w:proofErr w:type="gramStart"/>
-      <w:r>
-        <w:t>a simple files</w:t>
-      </w:r>
-      <w:proofErr w:type="gramEnd"/>
+      <w:r>
+        <w:t>a simple file</w:t>
+      </w:r>
       <w:r>
         <w:t xml:space="preserve"> call</w:t>
       </w:r>
@@ -2828,7 +2956,18 @@
     <w:p/>
     <w:p>
       <w:r>
-        <w:t xml:space="preserve">Copy the file to the </w:t>
+        <w:t xml:space="preserve">If you are on </w:t>
+      </w:r>
+      <w:proofErr w:type="gramStart"/>
+      <w:r>
+        <w:t>Spark</w:t>
+      </w:r>
+      <w:proofErr w:type="gramEnd"/>
+      <w:r>
+        <w:t xml:space="preserve"> only system c</w:t>
+      </w:r>
+      <w:r>
+        <w:t xml:space="preserve">opy the file to the </w:t>
       </w:r>
       <w:proofErr w:type="spellStart"/>
       <w:r>
@@ -2838,6 +2977,9 @@
       <w:r>
         <w:t xml:space="preserve"> directory.</w:t>
       </w:r>
+      <w:r>
+        <w:t xml:space="preserve"> </w:t>
+      </w:r>
     </w:p>
     <w:p/>
     <w:p>
@@ -2848,25 +2990,266 @@
         <w:t>$</w:t>
       </w:r>
       <w:r>
+        <w:t>cp words /tmp/datastreams/</w:t>
+      </w:r>
+    </w:p>
+    <w:p>
+      <w:pPr>
+        <w:pStyle w:val="code"/>
+      </w:pPr>
+    </w:p>
+    <w:p>
+      <w:r>
+        <w:t xml:space="preserve">If you are using a system with </w:t>
+      </w:r>
+      <w:proofErr w:type="spellStart"/>
+      <w:r>
+        <w:t>hdfs</w:t>
+      </w:r>
+      <w:proofErr w:type="spellEnd"/>
+      <w:r>
+        <w:t xml:space="preserve"> running, copy using the following command:</w:t>
+      </w:r>
+    </w:p>
+    <w:p/>
+    <w:p>
+      <w:pPr>
+        <w:pStyle w:val="code"/>
+      </w:pPr>
+      <w:r>
+        <w:t>$</w:t>
+      </w:r>
+      <w:r>
+        <w:t>sudo</w:t>
+      </w:r>
+      <w:r>
+        <w:t xml:space="preserve"> -u hdfs hdfs dfs -put words /tmp/datastreams/</w:t>
+      </w:r>
+    </w:p>
+    <w:p>
+      <w:pPr>
+        <w:pStyle w:val="code"/>
+      </w:pPr>
+    </w:p>
+    <w:p>
+      <w:pPr>
+        <w:rPr>
+          <w:i/>
+          <w:sz w:val="20"/>
+          <w:szCs w:val="20"/>
+        </w:rPr>
+      </w:pPr>
+      <w:r>
+        <w:rPr>
+          <w:i/>
+          <w:sz w:val="20"/>
+          <w:szCs w:val="20"/>
+        </w:rPr>
+        <w:t>Note: If you have Spark Streaming read</w:t>
+      </w:r>
+      <w:r>
+        <w:rPr>
+          <w:i/>
+          <w:sz w:val="20"/>
+          <w:szCs w:val="20"/>
+        </w:rPr>
+        <w:t>ing</w:t>
+      </w:r>
+      <w:r>
+        <w:rPr>
+          <w:i/>
+          <w:sz w:val="20"/>
+          <w:szCs w:val="20"/>
+        </w:rPr>
+        <w:t xml:space="preserve"> from HDFS you may or may not encounter an exception saying </w:t>
+      </w:r>
+      <w:r>
+        <w:rPr>
+          <w:i/>
+          <w:sz w:val="20"/>
+          <w:szCs w:val="20"/>
+        </w:rPr>
+        <w:t>something along the lines of “</w:t>
+      </w:r>
+      <w:r>
+        <w:rPr>
+          <w:rFonts w:ascii="Courier" w:hAnsi="Courier"/>
+          <w:i/>
+          <w:sz w:val="20"/>
+          <w:szCs w:val="20"/>
+        </w:rPr>
+        <w:t>file not found</w:t>
+      </w:r>
+      <w:r>
+        <w:rPr>
+          <w:i/>
+          <w:sz w:val="20"/>
+          <w:szCs w:val="20"/>
+        </w:rPr>
+        <w:t>”</w:t>
+      </w:r>
+      <w:r>
+        <w:rPr>
+          <w:i/>
+          <w:sz w:val="20"/>
+          <w:szCs w:val="20"/>
+        </w:rPr>
+        <w:t xml:space="preserve"> referring to a file ending with </w:t>
+      </w:r>
+      <w:r>
+        <w:rPr>
+          <w:rFonts w:ascii="Courier" w:hAnsi="Courier"/>
+          <w:i/>
+          <w:sz w:val="20"/>
+          <w:szCs w:val="20"/>
+        </w:rPr>
+        <w:t>“_COPYING_</w:t>
+      </w:r>
+      <w:r>
+        <w:rPr>
+          <w:i/>
+          <w:sz w:val="20"/>
+          <w:szCs w:val="20"/>
+        </w:rPr>
+        <w:t>”</w:t>
+      </w:r>
+      <w:r>
+        <w:rPr>
+          <w:i/>
+          <w:sz w:val="20"/>
+          <w:szCs w:val="20"/>
+        </w:rPr>
+        <w:t>. It is because put is not atomic</w:t>
+      </w:r>
+      <w:r>
+        <w:rPr>
+          <w:i/>
+          <w:sz w:val="20"/>
+          <w:szCs w:val="20"/>
+        </w:rPr>
+        <w:t>, it create a temporary file while copying from the local file system</w:t>
+      </w:r>
+      <w:r>
+        <w:rPr>
+          <w:i/>
+          <w:sz w:val="20"/>
+          <w:szCs w:val="20"/>
+        </w:rPr>
+        <w:t xml:space="preserve">. For the purpose of this lab Spark Streaming recovers and eventually picks up the right file. If you want to fix this issue, copy to other location and then use </w:t>
+      </w:r>
+      <w:r>
+        <w:rPr>
+          <w:i/>
+          <w:sz w:val="20"/>
+          <w:szCs w:val="20"/>
+        </w:rPr>
+        <w:t>“</w:t>
+      </w:r>
+      <w:proofErr w:type="spellStart"/>
+      <w:r>
+        <w:rPr>
+          <w:rFonts w:ascii="Courier" w:hAnsi="Courier"/>
+          <w:i/>
+          <w:sz w:val="20"/>
+          <w:szCs w:val="20"/>
+        </w:rPr>
+        <w:t>hdfs</w:t>
+      </w:r>
+      <w:proofErr w:type="spellEnd"/>
+      <w:r>
+        <w:rPr>
+          <w:rFonts w:ascii="Courier" w:hAnsi="Courier"/>
+          <w:i/>
+          <w:sz w:val="20"/>
+          <w:szCs w:val="20"/>
+        </w:rPr>
+        <w:t xml:space="preserve"> –</w:t>
+      </w:r>
+      <w:r>
+        <w:rPr>
+          <w:rFonts w:ascii="Courier" w:hAnsi="Courier"/>
+          <w:i/>
+          <w:sz w:val="20"/>
+          <w:szCs w:val="20"/>
+        </w:rPr>
+        <w:t>mv</w:t>
+      </w:r>
+      <w:r>
+        <w:rPr>
+          <w:i/>
+          <w:sz w:val="20"/>
+          <w:szCs w:val="20"/>
+        </w:rPr>
+        <w:t xml:space="preserve">” command to move the file into </w:t>
+      </w:r>
+      <w:r>
+        <w:rPr>
+          <w:rFonts w:ascii="Courier" w:hAnsi="Courier"/>
+          <w:i/>
+          <w:sz w:val="20"/>
+          <w:szCs w:val="20"/>
+        </w:rPr>
+        <w:t>/tmp/</w:t>
+      </w:r>
+      <w:proofErr w:type="spellStart"/>
+      <w:r>
+        <w:rPr>
+          <w:rFonts w:ascii="Courier" w:hAnsi="Courier"/>
+          <w:i/>
+          <w:sz w:val="20"/>
+          <w:szCs w:val="20"/>
+        </w:rPr>
+        <w:t>datastreams</w:t>
+      </w:r>
+      <w:proofErr w:type="spellEnd"/>
+      <w:r>
+        <w:rPr>
+          <w:i/>
+          <w:sz w:val="20"/>
+          <w:szCs w:val="20"/>
+        </w:rPr>
+        <w:t xml:space="preserve"> in one atomic operation.</w:t>
+      </w:r>
+    </w:p>
+    <w:p>
+      <w:pPr>
+        <w:pStyle w:val="code"/>
+      </w:pPr>
+    </w:p>
+    <w:p>
+      <w:r>
+        <w:t xml:space="preserve">If you look in the streaming window you will see the result of the processing and that the words were converted to upper case words after the processing. </w:t>
+      </w:r>
+      <w:r>
+        <w:t>Try copying the file to the directory again. What happens? If you instead copy to a new file you will see a different result.</w:t>
+      </w:r>
+      <w:r>
+        <w:t xml:space="preserve"> </w:t>
+      </w:r>
+    </w:p>
+    <w:p/>
+    <w:p>
+      <w:pPr>
+        <w:pStyle w:val="code"/>
+      </w:pPr>
+      <w:r>
+        <w:t>$</w:t>
+      </w:r>
+      <w:r>
         <w:t xml:space="preserve"> cp words /tmp/datastreams/</w:t>
       </w:r>
-    </w:p>
-    <w:p>
-      <w:pPr>
-        <w:pStyle w:val="code"/>
-      </w:pPr>
-    </w:p>
-    <w:p>
-      <w:r>
-        <w:t xml:space="preserve">If you look in the streaming window you will the result of the processing and that the </w:t>
-      </w:r>
-      <w:proofErr w:type="gramStart"/>
-      <w:r>
-        <w:t>word were</w:t>
-      </w:r>
-      <w:proofErr w:type="gramEnd"/>
-      <w:r>
-        <w:t xml:space="preserve"> converted to upper case words after the processing. Try copying the file to the directory again. What happens? If you instead copy to a new file you will see a different result.</w:t>
+      <w:r>
+        <w:t>w1</w:t>
+      </w:r>
+    </w:p>
+    <w:p>
+      <w:pPr>
+        <w:pStyle w:val="code"/>
+      </w:pPr>
+    </w:p>
+    <w:p>
+      <w:r>
+        <w:t>You can continue copying to a different file and the will see that the spark process will pick the data up as it arrives in the directory.</w:t>
       </w:r>
     </w:p>
     <w:p/>
@@ -2882,31 +3265,6 @@
         <w:t xml:space="preserve"> cp words /tmp/datastreams/</w:t>
       </w:r>
       <w:r>
-        <w:t>w1</w:t>
-      </w:r>
-    </w:p>
-    <w:p>
-      <w:pPr>
-        <w:pStyle w:val="code"/>
-      </w:pPr>
-    </w:p>
-    <w:p>
-      <w:r>
-        <w:t>You can continue copying to a different file and the will see that the spark process will pick the data up as it arrives in the directory.</w:t>
-      </w:r>
-    </w:p>
-    <w:p/>
-    <w:p>
-      <w:pPr>
-        <w:pStyle w:val="code"/>
-      </w:pPr>
-      <w:r>
-        <w:t>$</w:t>
-      </w:r>
-      <w:r>
-        <w:t xml:space="preserve"> cp words /tmp/datastreams/</w:t>
-      </w:r>
-      <w:r>
         <w:t>w2</w:t>
       </w:r>
     </w:p>
@@ -2941,72 +3299,413 @@
     <w:p/>
     <w:p>
       <w:r>
-        <w:t xml:space="preserve">You can stop the Spark Streaming application by typing the following stop command in </w:t>
-      </w:r>
+        <w:t xml:space="preserve">You can stop the Spark Streaming application by typing the following stop command in the </w:t>
+      </w:r>
+      <w:proofErr w:type="spellStart"/>
+      <w:r>
+        <w:t>pyspark</w:t>
+      </w:r>
+      <w:proofErr w:type="spellEnd"/>
+      <w:r>
+        <w:t xml:space="preserve"> </w:t>
+      </w:r>
+      <w:r>
+        <w:rPr>
+          <w:rFonts w:ascii="Courier" w:hAnsi="Courier"/>
+        </w:rPr>
+        <w:t>shell</w:t>
+      </w:r>
+      <w:r>
+        <w:t>.</w:t>
+      </w:r>
+    </w:p>
+    <w:p/>
+    <w:p>
+      <w:pPr>
+        <w:pStyle w:val="code"/>
+      </w:pPr>
+      <w:r>
+        <w:t xml:space="preserve">&gt;&gt;&gt;ssc.stop() </w:t>
+      </w:r>
+    </w:p>
+    <w:p/>
+    <w:p>
+      <w:r>
+        <w:t>It is very useful to understand how to process files from during development of your processing logic. This way you can test different logic based on some specific data and so forth.</w:t>
+      </w:r>
+    </w:p>
+    <w:p/>
+    <w:p>
+      <w:pPr>
+        <w:pStyle w:val="Heading1"/>
+      </w:pPr>
+      <w:r>
+        <w:t>Step-</w:t>
+      </w:r>
+      <w:r>
+        <w:t>2. Connecting to Socket</w:t>
+      </w:r>
+    </w:p>
+    <w:p>
+      <w:r>
+        <w:t>Now lets do the same operation but have the process listen to a streaming socket.</w:t>
+      </w:r>
+      <w:r>
+        <w:t xml:space="preserve"> You will need to restart </w:t>
+      </w:r>
+      <w:proofErr w:type="spellStart"/>
+      <w:r>
+        <w:t>pyspark</w:t>
+      </w:r>
+      <w:proofErr w:type="spellEnd"/>
+      <w:r>
+        <w:t xml:space="preserve"> we it will not allow you to have a new </w:t>
+      </w:r>
+      <w:proofErr w:type="spellStart"/>
+      <w:r>
+        <w:t>StreamingContext</w:t>
+      </w:r>
+      <w:proofErr w:type="spellEnd"/>
+      <w:r>
+        <w:t xml:space="preserve"> associated with the same Spark Context. After restart execute the import statements and the creation of the </w:t>
+      </w:r>
+      <w:proofErr w:type="spellStart"/>
+      <w:r>
+        <w:t>StreamingContext</w:t>
+      </w:r>
+      <w:proofErr w:type="spellEnd"/>
+      <w:r>
+        <w:t>.</w:t>
+      </w:r>
+    </w:p>
+    <w:p/>
+    <w:p>
+      <w:pPr>
+        <w:pStyle w:val="code"/>
+      </w:pPr>
+      <w:r>
+        <w:t>&gt;&gt;&gt;from pyspark import SparkContext</w:t>
+      </w:r>
+    </w:p>
+    <w:p>
+      <w:pPr>
+        <w:pStyle w:val="code"/>
+      </w:pPr>
+      <w:r>
+        <w:t>&gt;&gt;&gt;from pyspark.streaming import StreamingContext</w:t>
+      </w:r>
+    </w:p>
+    <w:p>
+      <w:pPr>
+        <w:pStyle w:val="code"/>
+      </w:pPr>
+      <w:r>
+        <w:t>&gt;&gt;&gt;ssc = StreamingContext(sc, 1)</w:t>
+      </w:r>
+    </w:p>
+    <w:p>
+      <w:pPr>
+        <w:pStyle w:val="code"/>
+      </w:pPr>
+    </w:p>
+    <w:p>
+      <w:r>
+        <w:t xml:space="preserve">Instead of reading from files in a directory we will listen to a socket. </w:t>
+      </w:r>
+      <w:r>
+        <w:t xml:space="preserve">The process terminating the socket will be running on you local host and we will use the port number </w:t>
+      </w:r>
+      <w:r>
+        <w:rPr>
+          <w:rFonts w:ascii="Courier" w:hAnsi="Courier"/>
+        </w:rPr>
+        <w:t>9999</w:t>
+      </w:r>
+      <w:r>
+        <w:t>.</w:t>
+      </w:r>
+    </w:p>
+    <w:p>
+      <w:pPr>
+        <w:pStyle w:val="code"/>
+      </w:pPr>
+    </w:p>
+    <w:p>
+      <w:pPr>
+        <w:pStyle w:val="code"/>
+      </w:pPr>
+      <w:r>
+        <w:t>&gt;&gt;&gt;lines = ssc.socketTextStream("localhost", 9999)</w:t>
+      </w:r>
+    </w:p>
+    <w:p>
+      <w:pPr>
+        <w:pStyle w:val="code"/>
+      </w:pPr>
+    </w:p>
+    <w:p>
+      <w:r>
+        <w:t>Define the transformation and output statement as previously and start the process.</w:t>
+      </w:r>
+    </w:p>
+    <w:p/>
+    <w:p>
+      <w:pPr>
+        <w:pStyle w:val="code"/>
+      </w:pPr>
+      <w:r>
+        <w:t>&gt;&gt;&gt;</w:t>
+      </w:r>
+      <w:r>
+        <w:t>uclines</w:t>
+      </w:r>
+      <w:r>
+        <w:t>= </w:t>
+      </w:r>
+      <w:r>
+        <w:t>lines</w:t>
+      </w:r>
+      <w:r>
+        <w:t>.map(lambda word: word.upper())</w:t>
+      </w:r>
+    </w:p>
+    <w:p>
+      <w:pPr>
+        <w:pStyle w:val="code"/>
+      </w:pPr>
+      <w:r>
+        <w:t>&gt;&gt;&gt;</w:t>
+      </w:r>
+      <w:r>
+        <w:t>uclines</w:t>
+      </w:r>
+      <w:r>
+        <w:t>.pprint()</w:t>
+      </w:r>
+    </w:p>
+    <w:p>
+      <w:pPr>
+        <w:pStyle w:val="code"/>
+      </w:pPr>
+      <w:r>
+        <w:t>&gt;&gt;&gt;ssc.start()</w:t>
+      </w:r>
+    </w:p>
+    <w:p>
+      <w:pPr>
+        <w:pStyle w:val="code"/>
+      </w:pPr>
+    </w:p>
+    <w:p>
+      <w:r>
+        <w:t xml:space="preserve">You will see some errors from Spark since there is no active port to connect to. But the process will continue to try to connect to the port. To create a port to which the streaming process can connect we will use the Unix </w:t>
+      </w:r>
+      <w:proofErr w:type="spellStart"/>
       <w:proofErr w:type="gramStart"/>
       <w:r>
-        <w:t>te</w:t>
-      </w:r>
+        <w:rPr>
+          <w:rFonts w:ascii="Courier" w:hAnsi="Courier"/>
+        </w:rPr>
+        <w:t>nc</w:t>
+      </w:r>
+      <w:proofErr w:type="spellEnd"/>
       <w:proofErr w:type="gramEnd"/>
       <w:r>
-        <w:t xml:space="preserve"> pyspark </w:t>
-      </w:r>
+        <w:t xml:space="preserve"> command. The name </w:t>
+      </w:r>
+      <w:proofErr w:type="spellStart"/>
+      <w:proofErr w:type="gramStart"/>
       <w:r>
         <w:rPr>
           <w:rFonts w:ascii="Courier" w:hAnsi="Courier"/>
         </w:rPr>
-        <w:t>shell</w:t>
-      </w:r>
+        <w:t>nc</w:t>
+      </w:r>
+      <w:proofErr w:type="spellEnd"/>
+      <w:proofErr w:type="gramEnd"/>
+      <w:r>
+        <w:t xml:space="preserve"> stands for </w:t>
+      </w:r>
+      <w:proofErr w:type="spellStart"/>
+      <w:r>
+        <w:rPr>
+          <w:rFonts w:ascii="Courier" w:hAnsi="Courier"/>
+        </w:rPr>
+        <w:t>netcat</w:t>
+      </w:r>
+      <w:proofErr w:type="spellEnd"/>
+      <w:r>
+        <w:t xml:space="preserve">. You can think about it as the Unix </w:t>
+      </w:r>
+      <w:r>
+        <w:rPr>
+          <w:rFonts w:ascii="Courier" w:hAnsi="Courier"/>
+        </w:rPr>
+        <w:t>cat</w:t>
+      </w:r>
+      <w:r>
+        <w:t xml:space="preserve"> but for pushing data to a socket rather than a file. If you try this Lab on Windows, you can use the Windows </w:t>
+      </w:r>
+      <w:proofErr w:type="spellStart"/>
+      <w:r>
+        <w:rPr>
+          <w:rFonts w:ascii="Courier" w:hAnsi="Courier"/>
+        </w:rPr>
+        <w:t>netcat</w:t>
+      </w:r>
+      <w:proofErr w:type="spellEnd"/>
+      <w:r>
+        <w:t xml:space="preserve"> command in place of </w:t>
+      </w:r>
+      <w:proofErr w:type="spellStart"/>
+      <w:proofErr w:type="gramStart"/>
+      <w:r>
+        <w:rPr>
+          <w:rFonts w:ascii="Courier" w:hAnsi="Courier"/>
+        </w:rPr>
+        <w:t>nc</w:t>
+      </w:r>
+      <w:proofErr w:type="spellEnd"/>
+      <w:proofErr w:type="gramEnd"/>
       <w:r>
         <w:t>.</w:t>
       </w:r>
     </w:p>
+    <w:p>
+      <w:pPr>
+        <w:pStyle w:val="code"/>
+        <w:ind w:left="0"/>
+      </w:pPr>
+    </w:p>
+    <w:p>
+      <w:r>
+        <w:t xml:space="preserve">In a terminal window type the command below. The </w:t>
+      </w:r>
+      <w:r>
+        <w:rPr>
+          <w:rFonts w:ascii="Courier" w:hAnsi="Courier"/>
+        </w:rPr>
+        <w:t xml:space="preserve">l </w:t>
+      </w:r>
+      <w:r>
+        <w:t xml:space="preserve">option tells </w:t>
+      </w:r>
+      <w:proofErr w:type="spellStart"/>
+      <w:proofErr w:type="gramStart"/>
+      <w:r>
+        <w:rPr>
+          <w:rFonts w:ascii="Courier" w:hAnsi="Courier"/>
+        </w:rPr>
+        <w:t>nc</w:t>
+      </w:r>
+      <w:proofErr w:type="spellEnd"/>
+      <w:proofErr w:type="gramEnd"/>
+      <w:r>
+        <w:t xml:space="preserve"> to listen for incoming connections. This is the right behavior as we expect Spark Streaming to connect to the socket. </w:t>
+      </w:r>
+      <w:r>
+        <w:lastRenderedPageBreak/>
+        <w:t xml:space="preserve">The </w:t>
+      </w:r>
+      <w:r>
+        <w:rPr>
+          <w:rFonts w:ascii="Courier" w:hAnsi="Courier"/>
+        </w:rPr>
+        <w:t>k</w:t>
+      </w:r>
+      <w:r>
+        <w:t xml:space="preserve"> </w:t>
+      </w:r>
+      <w:r>
+        <w:t>command tells</w:t>
+      </w:r>
+      <w:r>
+        <w:t xml:space="preserve"> </w:t>
+      </w:r>
+      <w:proofErr w:type="spellStart"/>
+      <w:proofErr w:type="gramStart"/>
+      <w:r>
+        <w:rPr>
+          <w:rFonts w:ascii="Courier" w:hAnsi="Courier"/>
+        </w:rPr>
+        <w:t>nc</w:t>
+      </w:r>
+      <w:proofErr w:type="spellEnd"/>
+      <w:proofErr w:type="gramEnd"/>
+      <w:r>
+        <w:t xml:space="preserve"> to continue listening even if a connection is completed. This way you can have </w:t>
+      </w:r>
+      <w:proofErr w:type="spellStart"/>
+      <w:proofErr w:type="gramStart"/>
+      <w:r>
+        <w:rPr>
+          <w:rFonts w:ascii="Courier" w:hAnsi="Courier"/>
+        </w:rPr>
+        <w:t>nc</w:t>
+      </w:r>
+      <w:proofErr w:type="spellEnd"/>
+      <w:proofErr w:type="gramEnd"/>
+      <w:r>
+        <w:t xml:space="preserve"> running and restart you spark streaming application without needing to restart </w:t>
+      </w:r>
+      <w:proofErr w:type="spellStart"/>
+      <w:r>
+        <w:rPr>
+          <w:rFonts w:ascii="Courier" w:hAnsi="Courier"/>
+        </w:rPr>
+        <w:t>nc</w:t>
+      </w:r>
+      <w:proofErr w:type="spellEnd"/>
+      <w:r>
+        <w:t>.</w:t>
+      </w:r>
+    </w:p>
     <w:p/>
     <w:p>
       <w:pPr>
         <w:pStyle w:val="code"/>
       </w:pPr>
       <w:r>
-        <w:t xml:space="preserve">&gt;&gt;&gt;ssc.stop() </w:t>
+        <w:t>$</w:t>
+      </w:r>
+      <w:r>
+        <w:t>nc -lk 9999</w:t>
       </w:r>
     </w:p>
     <w:p/>
     <w:p>
       <w:r>
-        <w:t>It is very useful to understand how to process files from during development of your processing logic. This way you can test different logic based on some specific data and so forth.</w:t>
+        <w:t xml:space="preserve">In the terminal window were you started </w:t>
+      </w:r>
+      <w:proofErr w:type="spellStart"/>
+      <w:proofErr w:type="gramStart"/>
+      <w:r>
+        <w:rPr>
+          <w:rFonts w:ascii="Courier" w:hAnsi="Courier"/>
+        </w:rPr>
+        <w:t>nc</w:t>
+      </w:r>
+      <w:proofErr w:type="spellEnd"/>
+      <w:proofErr w:type="gramEnd"/>
+      <w:r>
+        <w:t xml:space="preserve">, type some words. What happens on the streaming application side? </w:t>
       </w:r>
     </w:p>
     <w:p/>
     <w:p>
       <w:r>
-        <w:t>Now lets do the same operation but have the process listen to a streaming socket.</w:t>
-      </w:r>
-      <w:r>
-        <w:t xml:space="preserve"> You will need to restart </w:t>
-      </w:r>
-      <w:proofErr w:type="spellStart"/>
-      <w:r>
+        <w:t xml:space="preserve">The batch duration for our simple streaming application is one second. This is a short time when a human is providing the input. Lets change that to 30 seconds and see what happens. Restart </w:t>
+      </w:r>
+      <w:proofErr w:type="spellStart"/>
+      <w:r>
+        <w:rPr>
+          <w:rFonts w:ascii="Courier" w:hAnsi="Courier"/>
+        </w:rPr>
         <w:t>pyspark</w:t>
       </w:r>
       <w:proofErr w:type="spellEnd"/>
       <w:r>
-        <w:t xml:space="preserve"> we it will not allow you to have a new </w:t>
-      </w:r>
-      <w:proofErr w:type="spellStart"/>
-      <w:r>
-        <w:t>StreamingContext</w:t>
-      </w:r>
-      <w:proofErr w:type="spellEnd"/>
-      <w:r>
-        <w:t xml:space="preserve"> associated with the same Spark Context. After restart execute the import statements and the creation of the </w:t>
-      </w:r>
-      <w:proofErr w:type="spellStart"/>
-      <w:r>
-        <w:t>StreamingContext</w:t>
-      </w:r>
-      <w:proofErr w:type="spellEnd"/>
-      <w:r>
-        <w:t>.</w:t>
+        <w:t xml:space="preserve"> and run the following commands.</w:t>
       </w:r>
     </w:p>
     <w:p/>
@@ -3031,401 +3730,70 @@
         <w:pStyle w:val="code"/>
       </w:pPr>
       <w:r>
-        <w:t>&gt;&gt;&gt;ssc = StreamingContext(sc, 1)</w:t>
-      </w:r>
-    </w:p>
-    <w:p>
-      <w:pPr>
-        <w:pStyle w:val="code"/>
-      </w:pPr>
-    </w:p>
-    <w:p>
-      <w:r>
-        <w:t xml:space="preserve">Instead of reading from files in a directory we will listen to a socket. </w:t>
-      </w:r>
-      <w:r>
-        <w:t xml:space="preserve">The process terminating the socket will be running on you local host and we will use the port number </w:t>
-      </w:r>
+        <w:t>&gt;&gt;&gt;ssc = StreamingContext(sc, 30)</w:t>
+      </w:r>
+    </w:p>
+    <w:p>
+      <w:pPr>
+        <w:pStyle w:val="code"/>
+      </w:pPr>
+      <w:r>
+        <w:t>&gt;&gt;&gt;lines = ssc.socketTextStream("localhost", 9999)</w:t>
+      </w:r>
+    </w:p>
+    <w:p>
+      <w:pPr>
+        <w:pStyle w:val="code"/>
+      </w:pPr>
+      <w:r>
+        <w:t>&gt;&gt;&gt;uclines= lines.map(lambda word: word.upper())</w:t>
+      </w:r>
+    </w:p>
+    <w:p>
+      <w:pPr>
+        <w:pStyle w:val="code"/>
+      </w:pPr>
+      <w:r>
+        <w:t>&gt;&gt;&gt;uclines.pprint()</w:t>
+      </w:r>
+    </w:p>
+    <w:p>
+      <w:pPr>
+        <w:pStyle w:val="code"/>
+      </w:pPr>
+      <w:r>
+        <w:t>&gt;&gt;&gt;ssc.start()</w:t>
+      </w:r>
+    </w:p>
+    <w:p/>
+    <w:p>
+      <w:r>
+        <w:t xml:space="preserve">Type some words in the </w:t>
+      </w:r>
+      <w:proofErr w:type="spellStart"/>
+      <w:proofErr w:type="gramStart"/>
       <w:r>
         <w:rPr>
           <w:rFonts w:ascii="Courier" w:hAnsi="Courier"/>
         </w:rPr>
-        <w:t>9999</w:t>
-      </w:r>
-      <w:r>
-        <w:t>.</w:t>
-      </w:r>
-    </w:p>
-    <w:p>
-      <w:pPr>
-        <w:pStyle w:val="code"/>
-      </w:pPr>
-    </w:p>
-    <w:p>
-      <w:pPr>
-        <w:pStyle w:val="code"/>
-      </w:pPr>
-      <w:r>
-        <w:t>&gt;&gt;&gt;lines = ssc.socketTextStream("localhost", 9999)</w:t>
-      </w:r>
-    </w:p>
-    <w:p>
-      <w:pPr>
-        <w:pStyle w:val="code"/>
-      </w:pPr>
-    </w:p>
-    <w:p>
-      <w:r>
-        <w:t>Define the transformation and output statement as previously and start the process.</w:t>
+        <w:t>nc</w:t>
+      </w:r>
+      <w:proofErr w:type="spellEnd"/>
+      <w:proofErr w:type="gramEnd"/>
+      <w:r>
+        <w:t xml:space="preserve"> terminal window. As you can see, spark is now batching things up in RDD representing 30 seconds of incoming data.</w:t>
       </w:r>
     </w:p>
     <w:p/>
     <w:p>
       <w:pPr>
-        <w:pStyle w:val="code"/>
-      </w:pPr>
-      <w:r>
-        <w:t>&gt;&gt;&gt;</w:t>
-      </w:r>
-      <w:r>
-        <w:t>uclines</w:t>
-      </w:r>
-      <w:r>
-        <w:t>= </w:t>
-      </w:r>
-      <w:r>
-        <w:t>lines</w:t>
-      </w:r>
-      <w:r>
-        <w:t>.map(lambda word: word.upper())</w:t>
-      </w:r>
-    </w:p>
-    <w:p>
-      <w:pPr>
-        <w:pStyle w:val="code"/>
-      </w:pPr>
-      <w:r>
-        <w:t>&gt;&gt;&gt;</w:t>
-      </w:r>
-      <w:r>
-        <w:t>uclines</w:t>
-      </w:r>
-      <w:r>
-        <w:t>.pprint()</w:t>
-      </w:r>
-    </w:p>
-    <w:p>
-      <w:pPr>
-        <w:pStyle w:val="code"/>
-      </w:pPr>
-      <w:r>
-        <w:t>&gt;&gt;&gt;ssc.start()</w:t>
-      </w:r>
-    </w:p>
-    <w:p>
-      <w:pPr>
-        <w:pStyle w:val="code"/>
-      </w:pPr>
-    </w:p>
-    <w:p>
-      <w:r>
-        <w:t xml:space="preserve">You will see some errors from Spark since there is no active port to connect to. But the process will continue to try to connect to the port. To create a port to which the streaming process can connect we will use the Unix </w:t>
-      </w:r>
-      <w:proofErr w:type="spellStart"/>
-      <w:proofErr w:type="gramStart"/>
-      <w:r>
-        <w:rPr>
-          <w:rFonts w:ascii="Courier" w:hAnsi="Courier"/>
-        </w:rPr>
-        <w:t>nc</w:t>
-      </w:r>
-      <w:proofErr w:type="spellEnd"/>
-      <w:proofErr w:type="gramEnd"/>
-      <w:r>
-        <w:t xml:space="preserve"> command. The name </w:t>
-      </w:r>
-      <w:proofErr w:type="spellStart"/>
-      <w:proofErr w:type="gramStart"/>
-      <w:r>
-        <w:rPr>
-          <w:rFonts w:ascii="Courier" w:hAnsi="Courier"/>
-        </w:rPr>
-        <w:t>nc</w:t>
-      </w:r>
-      <w:proofErr w:type="spellEnd"/>
-      <w:proofErr w:type="gramEnd"/>
-      <w:r>
-        <w:t xml:space="preserve"> stands for </w:t>
-      </w:r>
-      <w:proofErr w:type="spellStart"/>
-      <w:r>
-        <w:rPr>
-          <w:rFonts w:ascii="Courier" w:hAnsi="Courier"/>
-        </w:rPr>
-        <w:t>netcat</w:t>
-      </w:r>
-      <w:proofErr w:type="spellEnd"/>
-      <w:r>
-        <w:t xml:space="preserve">. You can think about it as the Unix </w:t>
-      </w:r>
-      <w:r>
-        <w:rPr>
-          <w:rFonts w:ascii="Courier" w:hAnsi="Courier"/>
-        </w:rPr>
-        <w:t>cat</w:t>
-      </w:r>
-      <w:r>
-        <w:t xml:space="preserve"> but for pushing data to a socket rather than a file. If you try this Lab on Windows, you can use the Windows </w:t>
-      </w:r>
-      <w:proofErr w:type="spellStart"/>
-      <w:r>
-        <w:rPr>
-          <w:rFonts w:ascii="Courier" w:hAnsi="Courier"/>
-        </w:rPr>
-        <w:t>netcat</w:t>
-      </w:r>
-      <w:proofErr w:type="spellEnd"/>
-      <w:r>
-        <w:t xml:space="preserve"> command in place of </w:t>
-      </w:r>
-      <w:proofErr w:type="spellStart"/>
-      <w:proofErr w:type="gramStart"/>
-      <w:r>
-        <w:rPr>
-          <w:rFonts w:ascii="Courier" w:hAnsi="Courier"/>
-        </w:rPr>
-        <w:t>nc</w:t>
-      </w:r>
-      <w:proofErr w:type="spellEnd"/>
-      <w:proofErr w:type="gramEnd"/>
-      <w:r>
-        <w:t>.</w:t>
-      </w:r>
-    </w:p>
-    <w:p>
-      <w:pPr>
-        <w:pStyle w:val="code"/>
-      </w:pPr>
-    </w:p>
-    <w:p>
-      <w:pPr>
-        <w:pStyle w:val="code"/>
-      </w:pPr>
-    </w:p>
-    <w:p>
-      <w:r>
-        <w:t xml:space="preserve">In a terminal window type the command below. The </w:t>
-      </w:r>
-      <w:r>
-        <w:rPr>
-          <w:rFonts w:ascii="Courier" w:hAnsi="Courier"/>
-        </w:rPr>
-        <w:t xml:space="preserve">l </w:t>
-      </w:r>
-      <w:r>
-        <w:t xml:space="preserve">option tells </w:t>
-      </w:r>
-      <w:proofErr w:type="spellStart"/>
-      <w:proofErr w:type="gramStart"/>
-      <w:r>
-        <w:rPr>
-          <w:rFonts w:ascii="Courier" w:hAnsi="Courier"/>
-        </w:rPr>
-        <w:t>nc</w:t>
-      </w:r>
-      <w:proofErr w:type="spellEnd"/>
-      <w:proofErr w:type="gramEnd"/>
-      <w:r>
-        <w:t xml:space="preserve"> to listen for incoming connections. This is the right behavior as we expect Spark Streaming to connect to the socket. The </w:t>
-      </w:r>
-      <w:r>
-        <w:rPr>
-          <w:rFonts w:ascii="Courier" w:hAnsi="Courier"/>
-        </w:rPr>
-        <w:t>k</w:t>
-      </w:r>
-      <w:r>
-        <w:t xml:space="preserve"> </w:t>
-      </w:r>
-      <w:proofErr w:type="gramStart"/>
-      <w:r>
-        <w:t xml:space="preserve">command </w:t>
-      </w:r>
-      <w:r>
-        <w:t>tell</w:t>
-      </w:r>
-      <w:proofErr w:type="gramEnd"/>
-      <w:r>
-        <w:t xml:space="preserve"> </w:t>
-      </w:r>
-      <w:proofErr w:type="spellStart"/>
-      <w:r>
-        <w:rPr>
-          <w:rFonts w:ascii="Courier" w:hAnsi="Courier"/>
-        </w:rPr>
-        <w:t>nc</w:t>
-      </w:r>
-      <w:proofErr w:type="spellEnd"/>
-      <w:r>
-        <w:t xml:space="preserve"> to continue listening even if a connection is completed. This way you can have </w:t>
-      </w:r>
-      <w:proofErr w:type="spellStart"/>
-      <w:proofErr w:type="gramStart"/>
-      <w:r>
-        <w:rPr>
-          <w:rFonts w:ascii="Courier" w:hAnsi="Courier"/>
-        </w:rPr>
-        <w:t>nc</w:t>
-      </w:r>
-      <w:proofErr w:type="spellEnd"/>
-      <w:proofErr w:type="gramEnd"/>
-      <w:r>
-        <w:t xml:space="preserve"> running and restart you spark streaming application without needing to restart </w:t>
-      </w:r>
-      <w:proofErr w:type="spellStart"/>
-      <w:r>
-        <w:rPr>
-          <w:rFonts w:ascii="Courier" w:hAnsi="Courier"/>
-        </w:rPr>
-        <w:t>nc</w:t>
-      </w:r>
-      <w:proofErr w:type="spellEnd"/>
-      <w:r>
-        <w:t>.</w:t>
-      </w:r>
-    </w:p>
-    <w:p/>
-    <w:p>
-      <w:pPr>
-        <w:pStyle w:val="code"/>
-      </w:pPr>
-      <w:r>
-        <w:t>$</w:t>
-      </w:r>
-      <w:r>
-        <w:t>nc -lk 9999</w:t>
-      </w:r>
-    </w:p>
-    <w:p/>
-    <w:p>
-      <w:r>
-        <w:t xml:space="preserve">In the terminal window were you started </w:t>
-      </w:r>
-      <w:proofErr w:type="spellStart"/>
-      <w:proofErr w:type="gramStart"/>
-      <w:r>
-        <w:rPr>
-          <w:rFonts w:ascii="Courier" w:hAnsi="Courier"/>
-        </w:rPr>
-        <w:t>nc</w:t>
-      </w:r>
-      <w:proofErr w:type="spellEnd"/>
-      <w:proofErr w:type="gramEnd"/>
-      <w:r>
-        <w:t xml:space="preserve">, type some words. What happens on the streaming application side? </w:t>
-      </w:r>
-    </w:p>
-    <w:p/>
-    <w:p>
-      <w:r>
-        <w:t xml:space="preserve">The batch duration for our simple streaming application is one second. This is a short time when a human is providing the input. Lets change that to 30 seconds and see what happens. Restart </w:t>
-      </w:r>
-      <w:proofErr w:type="spellStart"/>
-      <w:r>
-        <w:rPr>
-          <w:rFonts w:ascii="Courier" w:hAnsi="Courier"/>
-        </w:rPr>
-        <w:t>pyspark</w:t>
-      </w:r>
-      <w:proofErr w:type="spellEnd"/>
-      <w:r>
-        <w:t xml:space="preserve"> and run the following commands.</w:t>
-      </w:r>
-    </w:p>
-    <w:p/>
-    <w:p>
-      <w:pPr>
-        <w:pStyle w:val="code"/>
-      </w:pPr>
-      <w:r>
-        <w:t>&gt;&gt;&gt;from pyspark import SparkContext</w:t>
-      </w:r>
-    </w:p>
-    <w:p>
-      <w:pPr>
-        <w:pStyle w:val="code"/>
-      </w:pPr>
-      <w:r>
-        <w:t>&gt;&gt;&gt;from pyspark.streaming import StreamingContext</w:t>
-      </w:r>
-    </w:p>
-    <w:p>
-      <w:pPr>
-        <w:pStyle w:val="code"/>
-      </w:pPr>
-      <w:r>
-        <w:t>&gt;&gt;&gt;ssc = StreamingContext(sc, 30)</w:t>
-      </w:r>
-    </w:p>
-    <w:p>
-      <w:pPr>
-        <w:pStyle w:val="code"/>
-      </w:pPr>
-      <w:r>
-        <w:t>&gt;&gt;&gt;lines = ssc.socketTextStream("localhost", 9999)</w:t>
-      </w:r>
-    </w:p>
-    <w:p>
-      <w:pPr>
-        <w:pStyle w:val="code"/>
-      </w:pPr>
-      <w:r>
-        <w:t>&gt;&gt;&gt;uclines= lines.map(lambda word: word.upper())</w:t>
-      </w:r>
-    </w:p>
-    <w:p>
-      <w:pPr>
-        <w:pStyle w:val="code"/>
-      </w:pPr>
-      <w:r>
-        <w:t>&gt;&gt;&gt;uclines.pprint()</w:t>
-      </w:r>
-    </w:p>
-    <w:p>
-      <w:pPr>
-        <w:pStyle w:val="code"/>
-      </w:pPr>
-      <w:r>
-        <w:t>&gt;&gt;&gt;ssc.start()</w:t>
-      </w:r>
-    </w:p>
-    <w:p/>
-    <w:p>
-      <w:r>
-        <w:t xml:space="preserve">Type some words in the </w:t>
-      </w:r>
-      <w:proofErr w:type="spellStart"/>
-      <w:proofErr w:type="gramStart"/>
-      <w:r>
-        <w:rPr>
-          <w:rFonts w:ascii="Courier" w:hAnsi="Courier"/>
-        </w:rPr>
-        <w:t>nc</w:t>
-      </w:r>
-      <w:proofErr w:type="spellEnd"/>
-      <w:proofErr w:type="gramEnd"/>
-      <w:r>
-        <w:t xml:space="preserve"> terminal window. As you can see, spark is now batching things up in RDD representing 30 seconds of incoming data.</w:t>
-      </w:r>
-    </w:p>
-    <w:p/>
-    <w:p/>
-    <w:p>
-      <w:pPr>
         <w:pStyle w:val="Heading1"/>
       </w:pPr>
       <w:r>
-        <w:t>Step-2. Parsing JSON data</w:t>
+        <w:t>Step-3</w:t>
+      </w:r>
+      <w:r>
+        <w:t>. Parsing JSON data</w:t>
       </w:r>
     </w:p>
     <w:p>
@@ -3508,29 +3876,22 @@
       <w:r>
         <w:t xml:space="preserve">What is JSON is format for a human readable representation of data that is transferred between distributed components. The following is a very simple example. An object consists of name-value pairs or sub objects. </w:t>
       </w:r>
+      <w:r>
+        <w:t>A colon separates the components in a name value pair</w:t>
+      </w:r>
+      <w:r>
+        <w:t xml:space="preserve">. </w:t>
+      </w:r>
       <w:proofErr w:type="gramStart"/>
       <w:r>
-        <w:t>The components in a name value pair are separated by a colon</w:t>
+        <w:t>An object is enclosed by curly brackets</w:t>
       </w:r>
       <w:proofErr w:type="gramEnd"/>
       <w:r>
         <w:t xml:space="preserve">. </w:t>
       </w:r>
-      <w:proofErr w:type="gramStart"/>
-      <w:r>
-        <w:t>An object is enclosed by curly brackets</w:t>
-      </w:r>
-      <w:proofErr w:type="gramEnd"/>
-      <w:r>
-        <w:t xml:space="preserve">. A value that also </w:t>
-      </w:r>
-      <w:proofErr w:type="gramStart"/>
-      <w:r>
-        <w:t>be</w:t>
-      </w:r>
-      <w:proofErr w:type="gramEnd"/>
-      <w:r>
-        <w:t xml:space="preserve"> an array that contains multiple objects.</w:t>
+      <w:r>
+        <w:t>A value can also be an array that contains multiple objects.</w:t>
       </w:r>
     </w:p>
     <w:p>
@@ -3563,15 +3924,7 @@
         </w:pBdr>
       </w:pPr>
       <w:r>
-        <w:t>"</w:t>
-      </w:r>
-      <w:proofErr w:type="spellStart"/>
-      <w:r>
-        <w:t>firstName</w:t>
-      </w:r>
-      <w:proofErr w:type="spellEnd"/>
-      <w:r>
-        <w:t xml:space="preserve">": "John",   </w:t>
+        <w:t xml:space="preserve">"firstName": "John",   </w:t>
       </w:r>
     </w:p>
     <w:p>
@@ -3585,23 +3938,7 @@
         </w:pBdr>
       </w:pPr>
       <w:r>
-        <w:t>"</w:t>
-      </w:r>
-      <w:proofErr w:type="spellStart"/>
-      <w:r>
-        <w:t>lastName</w:t>
-      </w:r>
-      <w:proofErr w:type="spellEnd"/>
-      <w:r>
-        <w:t>": "Smith",   "</w:t>
-      </w:r>
-      <w:proofErr w:type="spellStart"/>
-      <w:r>
-        <w:t>isAlive</w:t>
-      </w:r>
-      <w:proofErr w:type="spellEnd"/>
-      <w:r>
-        <w:t xml:space="preserve">": </w:t>
+        <w:t xml:space="preserve">"lastName": "Smith",   "isAlive": </w:t>
       </w:r>
       <w:r>
         <w:rPr>
@@ -3639,24 +3976,7 @@
         </w:pBdr>
       </w:pPr>
       <w:r>
-        <w:lastRenderedPageBreak/>
-        <w:t>"</w:t>
-      </w:r>
-      <w:proofErr w:type="spellStart"/>
-      <w:r>
-        <w:t>streetAddress</w:t>
-      </w:r>
-      <w:proofErr w:type="spellEnd"/>
-      <w:r>
-        <w:t>": "21 2nd Street",     "city": "New York",     "state": "NY",     "</w:t>
-      </w:r>
-      <w:proofErr w:type="spellStart"/>
-      <w:r>
-        <w:t>postalCode</w:t>
-      </w:r>
-      <w:proofErr w:type="spellEnd"/>
-      <w:r>
-        <w:t xml:space="preserve">": "10021-3100"   },  </w:t>
+        <w:t xml:space="preserve">"streetAddress": "21 2nd Street",     "city": "New York",     "state": "NY",     "postalCode": "10021-3100"   },  </w:t>
       </w:r>
     </w:p>
     <w:p>
@@ -3723,11 +4043,9 @@
       <w:r>
         <w:t xml:space="preserve">The following is an example of </w:t>
       </w:r>
-      <w:proofErr w:type="gramStart"/>
-      <w:r>
-        <w:t>a</w:t>
-      </w:r>
-      <w:proofErr w:type="gramEnd"/>
+      <w:r>
+        <w:t>an</w:t>
+      </w:r>
       <w:r>
         <w:t xml:space="preserve"> rsvp JSON object.</w:t>
       </w:r>
@@ -3841,115 +4159,111 @@
     </w:p>
     <w:p>
       <w:r>
+        <w:t>You should see rsvp events being printed in your terminal window as they arrive from the stream.</w:t>
+      </w:r>
+      <w:r>
+        <w:t xml:space="preserve"> </w:t>
+      </w:r>
+    </w:p>
+    <w:p/>
+    <w:p>
+      <w:r>
+        <w:t xml:space="preserve">Before we parse the stream, lets read data from the file system and try out a few transformations. </w:t>
+      </w:r>
+      <w:r>
+        <w:t xml:space="preserve">In the </w:t>
+      </w:r>
+      <w:proofErr w:type="spellStart"/>
+      <w:r>
+        <w:rPr>
+          <w:rFonts w:ascii="Courier" w:hAnsi="Courier"/>
+        </w:rPr>
+        <w:t>somedata</w:t>
+      </w:r>
+      <w:proofErr w:type="spellEnd"/>
+      <w:r>
+        <w:t xml:space="preserve"> directory you will have a few files </w:t>
+      </w:r>
+      <w:r>
+        <w:t>called:</w:t>
+      </w:r>
+      <w:r>
+        <w:t xml:space="preserve"> </w:t>
+      </w:r>
+      <w:r>
+        <w:rPr>
+          <w:rFonts w:ascii="Courier" w:hAnsi="Courier"/>
+        </w:rPr>
+        <w:t>meetup.data.1</w:t>
+      </w:r>
+      <w:r>
+        <w:t xml:space="preserve">, </w:t>
+      </w:r>
+      <w:r>
+        <w:rPr>
+          <w:rFonts w:ascii="Courier" w:hAnsi="Courier"/>
+        </w:rPr>
         <w:lastRenderedPageBreak/>
-        <w:t>You should see rsvp events being printed in your terminal window as they arrive from the stream.</w:t>
-      </w:r>
+        <w:t>meetup.data.2</w:t>
+      </w:r>
+      <w:r>
+        <w:t xml:space="preserve"> and so forth.</w:t>
+      </w:r>
+      <w:r>
+        <w:t xml:space="preserve"> Each containing 200 rsvp events, except the last one </w:t>
+      </w:r>
+      <w:r>
+        <w:t>that</w:t>
+      </w:r>
+      <w:r>
+        <w:t xml:space="preserve"> contains 162 </w:t>
+      </w:r>
+      <w:proofErr w:type="gramStart"/>
+      <w:r>
+        <w:t>rsvp</w:t>
+      </w:r>
+      <w:proofErr w:type="gramEnd"/>
+      <w:r>
+        <w:t xml:space="preserve"> events.</w:t>
+      </w:r>
+      <w:r>
+        <w:t xml:space="preserve"> The </w:t>
+      </w:r>
+      <w:r>
+        <w:t xml:space="preserve">combined </w:t>
+      </w:r>
+      <w:r>
+        <w:t xml:space="preserve">data in these files </w:t>
+      </w:r>
+      <w:r>
+        <w:t>represents</w:t>
+      </w:r>
+      <w:r>
+        <w:t xml:space="preserve"> more that 1000 rsvp’s that we retrieved from the </w:t>
+      </w:r>
+      <w:proofErr w:type="spellStart"/>
+      <w:r>
+        <w:t>meetup</w:t>
+      </w:r>
+      <w:proofErr w:type="spellEnd"/>
       <w:r>
         <w:t xml:space="preserve"> </w:t>
       </w:r>
-    </w:p>
-    <w:p/>
-    <w:p>
-      <w:r>
-        <w:t xml:space="preserve">Before we parse the stream, lets read data from the file system and try out a few transformations. </w:t>
-      </w:r>
-      <w:r>
-        <w:t xml:space="preserve">In the </w:t>
-      </w:r>
-      <w:proofErr w:type="spellStart"/>
+      <w:proofErr w:type="spellStart"/>
+      <w:proofErr w:type="gramStart"/>
+      <w:r>
+        <w:t>api</w:t>
+      </w:r>
+      <w:proofErr w:type="spellEnd"/>
+      <w:proofErr w:type="gramEnd"/>
+      <w:r>
+        <w:t xml:space="preserve">. We will use the by copying them to </w:t>
+      </w:r>
       <w:r>
         <w:rPr>
           <w:rFonts w:ascii="Courier" w:hAnsi="Courier"/>
         </w:rPr>
-        <w:t>somedata</w:t>
-      </w:r>
-      <w:proofErr w:type="spellEnd"/>
-      <w:r>
-        <w:t xml:space="preserve"> directory you will have a few files </w:t>
-      </w:r>
-      <w:proofErr w:type="gramStart"/>
-      <w:r>
-        <w:t>called :</w:t>
-      </w:r>
-      <w:proofErr w:type="gramEnd"/>
-      <w:r>
-        <w:t xml:space="preserve"> </w:t>
-      </w:r>
-      <w:r>
-        <w:rPr>
-          <w:rFonts w:ascii="Courier" w:hAnsi="Courier"/>
-        </w:rPr>
-        <w:t>meetup.data.1</w:t>
-      </w:r>
-      <w:r>
-        <w:t xml:space="preserve">, </w:t>
-      </w:r>
-      <w:r>
-        <w:rPr>
-          <w:rFonts w:ascii="Courier" w:hAnsi="Courier"/>
-        </w:rPr>
-        <w:t>meetup.data.2</w:t>
-      </w:r>
-      <w:r>
-        <w:t xml:space="preserve"> and so forth.</w:t>
-      </w:r>
-      <w:r>
-        <w:t xml:space="preserve"> Each containing 200 rsvp events, except the last one </w:t>
-      </w:r>
-      <w:r>
-        <w:t>that</w:t>
-      </w:r>
-      <w:r>
-        <w:t xml:space="preserve"> contains 162 </w:t>
-      </w:r>
-      <w:proofErr w:type="gramStart"/>
-      <w:r>
-        <w:t>rsvp</w:t>
-      </w:r>
-      <w:proofErr w:type="gramEnd"/>
-      <w:r>
-        <w:t xml:space="preserve"> events.</w:t>
-      </w:r>
-      <w:r>
-        <w:t xml:space="preserve"> The data in these files contains more that 1000 rsvp’s that we retrieved from the </w:t>
-      </w:r>
-      <w:proofErr w:type="spellStart"/>
-      <w:r>
-        <w:t>meetup</w:t>
-      </w:r>
-      <w:proofErr w:type="spellEnd"/>
-      <w:r>
-        <w:t xml:space="preserve"> </w:t>
-      </w:r>
-      <w:proofErr w:type="spellStart"/>
-      <w:proofErr w:type="gramStart"/>
-      <w:r>
-        <w:t>api</w:t>
-      </w:r>
-      <w:proofErr w:type="spellEnd"/>
-      <w:proofErr w:type="gramEnd"/>
-      <w:r>
-        <w:t xml:space="preserve">. We will use the by copying them to </w:t>
-      </w:r>
-      <w:r>
-        <w:rPr>
-          <w:rFonts w:ascii="Courier" w:hAnsi="Courier"/>
-        </w:rPr>
-        <w:t>/</w:t>
-      </w:r>
-      <w:proofErr w:type="spellStart"/>
-      <w:r>
-        <w:rPr>
-          <w:rFonts w:ascii="Courier" w:hAnsi="Courier"/>
-        </w:rPr>
-        <w:t>tmp</w:t>
-      </w:r>
-      <w:proofErr w:type="spellEnd"/>
-      <w:r>
-        <w:rPr>
-          <w:rFonts w:ascii="Courier" w:hAnsi="Courier"/>
-        </w:rPr>
-        <w:t>/</w:t>
+        <w:t>/tmp/</w:t>
       </w:r>
       <w:proofErr w:type="spellStart"/>
       <w:r>
@@ -4208,27 +4522,13 @@
         <w:rPr>
           <w:rFonts w:ascii="Courier" w:hAnsi="Courier"/>
         </w:rPr>
-        <w:t>/</w:t>
+        <w:t>/tmp/</w:t>
       </w:r>
       <w:proofErr w:type="spellStart"/>
       <w:r>
         <w:rPr>
           <w:rFonts w:ascii="Courier" w:hAnsi="Courier"/>
         </w:rPr>
-        <w:t>tmp</w:t>
-      </w:r>
-      <w:proofErr w:type="spellEnd"/>
-      <w:r>
-        <w:rPr>
-          <w:rFonts w:ascii="Courier" w:hAnsi="Courier"/>
-        </w:rPr>
-        <w:t>/</w:t>
-      </w:r>
-      <w:proofErr w:type="spellStart"/>
-      <w:r>
-        <w:rPr>
-          <w:rFonts w:ascii="Courier" w:hAnsi="Courier"/>
-        </w:rPr>
         <w:t>datastreams</w:t>
       </w:r>
       <w:proofErr w:type="spellEnd"/>
@@ -4264,7 +4564,6 @@
         <w:pStyle w:val="code"/>
       </w:pPr>
       <w:r>
-        <w:lastRenderedPageBreak/>
         <w:t>$cp meetup.data.3</w:t>
       </w:r>
       <w:r>
@@ -4295,10 +4594,23 @@
       <w:r>
         <w:t>Everything you copy a file you it will be detected by Spark Streaming, picked up and included in the current batch.</w:t>
       </w:r>
+      <w:r>
+        <w:t xml:space="preserve"> Stop the streaming process by typing:</w:t>
+      </w:r>
     </w:p>
     <w:p/>
     <w:p>
       <w:pPr>
+        <w:pStyle w:val="code"/>
+      </w:pPr>
+      <w:r>
+        <w:t>&gt;&gt;&gt;ssc.stop()</w:t>
+      </w:r>
+    </w:p>
+    <w:p/>
+    <w:p/>
+    <w:p>
+      <w:pPr>
         <w:pStyle w:val="Style1"/>
       </w:pPr>
       <w:r>
@@ -4325,7 +4637,10 @@
         <w:pStyle w:val="Heading1"/>
       </w:pPr>
       <w:r>
-        <w:t>Step-3. Hooking up to a simple stream.</w:t>
+        <w:t>Step-4</w:t>
+      </w:r>
+      <w:r>
+        <w:t>. Hooking up to a simple stream.</w:t>
       </w:r>
     </w:p>
     <w:p>
@@ -4365,21 +4680,8 @@
         </w:pBdr>
       </w:pPr>
       <w:r>
-        <w:t xml:space="preserve">from </w:t>
-      </w:r>
-      <w:proofErr w:type="spellStart"/>
-      <w:r>
-        <w:t>pyspark</w:t>
-      </w:r>
-      <w:proofErr w:type="spellEnd"/>
-      <w:r>
-        <w:t xml:space="preserve"> import </w:t>
-      </w:r>
-      <w:proofErr w:type="spellStart"/>
-      <w:r>
-        <w:t>SparkContext</w:t>
-      </w:r>
-      <w:proofErr w:type="spellEnd"/>
+        <w:t>from pyspark import SparkContext</w:t>
+      </w:r>
     </w:p>
     <w:p>
       <w:pPr>
@@ -4392,21 +4694,8 @@
         </w:pBdr>
       </w:pPr>
       <w:r>
-        <w:t xml:space="preserve">from </w:t>
-      </w:r>
-      <w:proofErr w:type="spellStart"/>
-      <w:r>
-        <w:t>pyspark.streaming</w:t>
-      </w:r>
-      <w:proofErr w:type="spellEnd"/>
-      <w:r>
-        <w:t xml:space="preserve"> import </w:t>
-      </w:r>
-      <w:proofErr w:type="spellStart"/>
-      <w:r>
-        <w:t>StreamingContext</w:t>
-      </w:r>
-      <w:proofErr w:type="spellEnd"/>
+        <w:t>from pyspark.streaming import StreamingContext</w:t>
+      </w:r>
     </w:p>
     <w:p>
       <w:pPr>
@@ -4419,13 +4708,8 @@
         </w:pBdr>
       </w:pPr>
       <w:r>
-        <w:t xml:space="preserve">import </w:t>
-      </w:r>
-      <w:proofErr w:type="spellStart"/>
-      <w:r>
-        <w:t>json</w:t>
-      </w:r>
-      <w:proofErr w:type="spellEnd"/>
+        <w:t>import json</w:t>
+      </w:r>
     </w:p>
     <w:p>
       <w:pPr>
@@ -4437,29 +4721,8 @@
           <w:right w:val="single" w:sz="4" w:space="4" w:color="auto"/>
         </w:pBdr>
       </w:pPr>
-      <w:proofErr w:type="spellStart"/>
-      <w:r>
-        <w:t>ssc</w:t>
-      </w:r>
-      <w:proofErr w:type="spellEnd"/>
-      <w:r>
-        <w:t xml:space="preserve"> = </w:t>
-      </w:r>
-      <w:proofErr w:type="spellStart"/>
-      <w:r>
-        <w:t>StreamingContext</w:t>
-      </w:r>
-      <w:proofErr w:type="spellEnd"/>
-      <w:r>
-        <w:t>(</w:t>
-      </w:r>
-      <w:proofErr w:type="spellStart"/>
-      <w:r>
-        <w:t>sc</w:t>
-      </w:r>
-      <w:proofErr w:type="spellEnd"/>
-      <w:r>
-        <w:t>, 10)</w:t>
+      <w:r>
+        <w:t>ssc = StreamingContext(sc, 10)</w:t>
       </w:r>
     </w:p>
     <w:p>
@@ -4473,23 +4736,7 @@
         </w:pBdr>
       </w:pPr>
       <w:r>
-        <w:t xml:space="preserve">lines = </w:t>
-      </w:r>
-      <w:proofErr w:type="spellStart"/>
-      <w:r>
-        <w:t>ssc.socketTextStream</w:t>
-      </w:r>
-      <w:proofErr w:type="spellEnd"/>
-      <w:r>
-        <w:t>("</w:t>
-      </w:r>
-      <w:proofErr w:type="spellStart"/>
-      <w:r>
-        <w:t>localhost</w:t>
-      </w:r>
-      <w:proofErr w:type="spellEnd"/>
-      <w:r>
-        <w:t>", 9999)</w:t>
+        <w:t>lines = ssc.socketTextStream("localhost", 9999)</w:t>
       </w:r>
     </w:p>
     <w:p>
@@ -4502,29 +4749,8 @@
           <w:right w:val="single" w:sz="4" w:space="4" w:color="auto"/>
         </w:pBdr>
       </w:pPr>
-      <w:proofErr w:type="spellStart"/>
-      <w:r>
-        <w:t>jslines</w:t>
-      </w:r>
-      <w:proofErr w:type="spellEnd"/>
-      <w:r>
-        <w:t xml:space="preserve"> = </w:t>
-      </w:r>
-      <w:proofErr w:type="spellStart"/>
-      <w:r>
-        <w:t>lines.flatMap</w:t>
-      </w:r>
-      <w:proofErr w:type="spellEnd"/>
-      <w:r>
-        <w:t xml:space="preserve">(lambda x: [ j['venue'] for j in </w:t>
-      </w:r>
-      <w:proofErr w:type="spellStart"/>
-      <w:r>
-        <w:t>json.loads</w:t>
-      </w:r>
-      <w:proofErr w:type="spellEnd"/>
-      <w:r>
-        <w:t>('['+x+']') if 'venue' in j] )</w:t>
+      <w:r>
+        <w:t>jslines = lines.flatMap(lambda x: [ j['venue'] for j in json.loads('['+x+']') if 'venue' in j] )</w:t>
       </w:r>
     </w:p>
     <w:p>
@@ -4537,21 +4763,8 @@
           <w:right w:val="single" w:sz="4" w:space="4" w:color="auto"/>
         </w:pBdr>
       </w:pPr>
-      <w:proofErr w:type="spellStart"/>
-      <w:r>
-        <w:t>lcnt</w:t>
-      </w:r>
-      <w:proofErr w:type="spellEnd"/>
-      <w:r>
-        <w:t>=</w:t>
-      </w:r>
-      <w:proofErr w:type="spellStart"/>
-      <w:r>
-        <w:t>lines.count</w:t>
-      </w:r>
-      <w:proofErr w:type="spellEnd"/>
-      <w:r>
-        <w:t>()</w:t>
+      <w:r>
+        <w:t>lcnt=lines.count()</w:t>
       </w:r>
     </w:p>
     <w:p>
@@ -4564,13 +4777,8 @@
           <w:right w:val="single" w:sz="4" w:space="4" w:color="auto"/>
         </w:pBdr>
       </w:pPr>
-      <w:proofErr w:type="spellStart"/>
-      <w:r>
-        <w:t>lcnt.pprint</w:t>
-      </w:r>
-      <w:proofErr w:type="spellEnd"/>
-      <w:r>
-        <w:t>()</w:t>
+      <w:r>
+        <w:t>lcnt.pprint()</w:t>
       </w:r>
     </w:p>
     <w:p>
@@ -4584,15 +4792,7 @@
         </w:pBdr>
       </w:pPr>
       <w:r>
-        <w:t>c=</w:t>
-      </w:r>
-      <w:proofErr w:type="spellStart"/>
-      <w:r>
-        <w:t>jslines.count</w:t>
-      </w:r>
-      <w:proofErr w:type="spellEnd"/>
-      <w:r>
-        <w:t>()</w:t>
+        <w:t>c=jslines.count()</w:t>
       </w:r>
     </w:p>
     <w:p>
@@ -4605,13 +4805,8 @@
           <w:right w:val="single" w:sz="4" w:space="4" w:color="auto"/>
         </w:pBdr>
       </w:pPr>
-      <w:proofErr w:type="spellStart"/>
-      <w:r>
-        <w:t>c.pprint</w:t>
-      </w:r>
-      <w:proofErr w:type="spellEnd"/>
-      <w:r>
-        <w:t>()</w:t>
+      <w:r>
+        <w:t>c.pprint()</w:t>
       </w:r>
     </w:p>
     <w:p>
@@ -4624,13 +4819,8 @@
           <w:right w:val="single" w:sz="4" w:space="4" w:color="auto"/>
         </w:pBdr>
       </w:pPr>
-      <w:proofErr w:type="spellStart"/>
-      <w:r>
-        <w:t>jslines.pprint</w:t>
-      </w:r>
-      <w:proofErr w:type="spellEnd"/>
-      <w:r>
-        <w:t>()</w:t>
+      <w:r>
+        <w:t>jslines.pprint()</w:t>
       </w:r>
     </w:p>
     <w:p>
@@ -4682,11 +4872,15 @@
       <w:pPr>
         <w:rPr>
           <w:i/>
+          <w:sz w:val="20"/>
+          <w:szCs w:val="20"/>
         </w:rPr>
       </w:pPr>
       <w:r>
         <w:rPr>
           <w:i/>
+          <w:sz w:val="20"/>
+          <w:szCs w:val="20"/>
         </w:rPr>
         <w:t xml:space="preserve">Note: you may encounter a parsing error when you first start parsing the stream. This is because </w:t>
       </w:r>
@@ -4694,13 +4888,35 @@
       <w:r>
         <w:rPr>
           <w:i/>
-        </w:rPr>
-        <w:t>a websocket stream send</w:t>
+          <w:sz w:val="20"/>
+          <w:szCs w:val="20"/>
+        </w:rPr>
+        <w:t xml:space="preserve">a </w:t>
+      </w:r>
+      <w:proofErr w:type="spellStart"/>
+      <w:r>
+        <w:rPr>
+          <w:i/>
+          <w:sz w:val="20"/>
+          <w:szCs w:val="20"/>
+        </w:rPr>
+        <w:t>websocket</w:t>
+      </w:r>
+      <w:proofErr w:type="spellEnd"/>
+      <w:r>
+        <w:rPr>
+          <w:i/>
+          <w:sz w:val="20"/>
+          <w:szCs w:val="20"/>
+        </w:rPr>
+        <w:t xml:space="preserve"> stream send</w:t>
       </w:r>
       <w:proofErr w:type="gramEnd"/>
       <w:r>
         <w:rPr>
           <w:i/>
+          <w:sz w:val="20"/>
+          <w:szCs w:val="20"/>
         </w:rPr>
         <w:t xml:space="preserve"> an HTTP header before it send the data. This is obviously not JSON and the Spark Streaming JSON parsing will not like that.</w:t>
       </w:r>
@@ -4712,7 +4928,7 @@
     </w:p>
     <w:p>
       <w:r>
-        <w:t xml:space="preserve">This command used </w:t>
+        <w:t xml:space="preserve">This command uses </w:t>
       </w:r>
       <w:r>
         <w:rPr>
@@ -4721,17 +4937,42 @@
         <w:t>curl</w:t>
       </w:r>
       <w:r>
-        <w:t xml:space="preserve"> to grab the content from the Meetup websocket </w:t>
-      </w:r>
+        <w:t xml:space="preserve"> to grab the content from the </w:t>
+      </w:r>
+      <w:proofErr w:type="spellStart"/>
+      <w:r>
+        <w:t>Meetup</w:t>
+      </w:r>
+      <w:proofErr w:type="spellEnd"/>
+      <w:r>
+        <w:t xml:space="preserve"> </w:t>
+      </w:r>
+      <w:proofErr w:type="spellStart"/>
+      <w:r>
+        <w:t>websocket</w:t>
+      </w:r>
+      <w:proofErr w:type="spellEnd"/>
+      <w:r>
+        <w:t xml:space="preserve"> API and feed it into </w:t>
+      </w:r>
+      <w:proofErr w:type="spellStart"/>
       <w:proofErr w:type="gramStart"/>
       <w:r>
-        <w:t>api</w:t>
-      </w:r>
+        <w:rPr>
+          <w:rFonts w:ascii="Courier" w:hAnsi="Courier"/>
+        </w:rPr>
+        <w:t>nc</w:t>
+      </w:r>
+      <w:proofErr w:type="spellEnd"/>
       <w:proofErr w:type="gramEnd"/>
       <w:r>
-        <w:t xml:space="preserve"> and feeds it into </w:t>
-      </w:r>
-      <w:proofErr w:type="spellStart"/>
+        <w:t xml:space="preserve">. </w:t>
+      </w:r>
+      <w:r>
+        <w:t xml:space="preserve">The </w:t>
+      </w:r>
+      <w:proofErr w:type="spellStart"/>
+      <w:proofErr w:type="gramStart"/>
       <w:r>
         <w:rPr>
           <w:rFonts w:ascii="Courier" w:hAnsi="Courier"/>
@@ -4739,150 +4980,132 @@
         <w:t>nc</w:t>
       </w:r>
       <w:proofErr w:type="spellEnd"/>
-      <w:r>
-        <w:t xml:space="preserve">. </w:t>
-      </w:r>
-      <w:r>
-        <w:t xml:space="preserve">The </w:t>
-      </w:r>
-      <w:proofErr w:type="spellStart"/>
+      <w:proofErr w:type="gramEnd"/>
+      <w:r>
+        <w:t xml:space="preserve"> process will make the data available on the socket on port 9999 on </w:t>
+      </w:r>
+      <w:proofErr w:type="spellStart"/>
+      <w:r>
+        <w:rPr>
+          <w:rFonts w:ascii="Courier" w:hAnsi="Courier"/>
+        </w:rPr>
+        <w:t>localhost</w:t>
+      </w:r>
+      <w:proofErr w:type="spellEnd"/>
+      <w:r>
+        <w:t xml:space="preserve">. The behavior of this stream can become artificially </w:t>
+      </w:r>
+      <w:proofErr w:type="spellStart"/>
+      <w:r>
+        <w:t>bursty</w:t>
+      </w:r>
+      <w:proofErr w:type="spellEnd"/>
+      <w:r>
+        <w:t xml:space="preserve">. This is due to that the </w:t>
+      </w:r>
+      <w:r>
+        <w:t>Unix</w:t>
+      </w:r>
+      <w:r>
+        <w:t xml:space="preserve"> pipe comman</w:t>
+      </w:r>
+      <w:r>
+        <w:t>d</w:t>
+      </w:r>
+      <w:r>
+        <w:t xml:space="preserve"> </w:t>
+      </w:r>
+      <w:r>
+        <w:rPr>
+          <w:rFonts w:ascii="Courier" w:hAnsi="Courier"/>
+        </w:rPr>
+        <w:t>(|)</w:t>
+      </w:r>
+      <w:r>
+        <w:t xml:space="preserve"> buffer data before forwarding it. To more closely mimic the incoming rate of </w:t>
+      </w:r>
       <w:proofErr w:type="gramStart"/>
       <w:r>
-        <w:rPr>
-          <w:rFonts w:ascii="Courier" w:hAnsi="Courier"/>
-        </w:rPr>
-        <w:t>nc</w:t>
-      </w:r>
-      <w:proofErr w:type="spellEnd"/>
+        <w:t>rsvp’s</w:t>
+      </w:r>
       <w:proofErr w:type="gramEnd"/>
       <w:r>
-        <w:t xml:space="preserve"> process will make the data available on the socket on port 9999 on </w:t>
-      </w:r>
-      <w:proofErr w:type="spellStart"/>
-      <w:r>
-        <w:rPr>
-          <w:rFonts w:ascii="Courier" w:hAnsi="Courier"/>
-        </w:rPr>
-        <w:t>localhost</w:t>
-      </w:r>
-      <w:proofErr w:type="spellEnd"/>
-      <w:r>
-        <w:t xml:space="preserve">. The behavior of this stream can become artificially </w:t>
-      </w:r>
-      <w:proofErr w:type="spellStart"/>
-      <w:r>
-        <w:t>bursty</w:t>
-      </w:r>
-      <w:proofErr w:type="spellEnd"/>
-      <w:r>
-        <w:t xml:space="preserve">. This is due to that the </w:t>
-      </w:r>
-      <w:proofErr w:type="spellStart"/>
+        <w:t xml:space="preserve"> you can type the following on OSX</w:t>
+      </w:r>
+      <w:r>
+        <w:t>.</w:t>
+      </w:r>
+    </w:p>
+    <w:p/>
+    <w:p>
+      <w:pPr>
+        <w:pStyle w:val="code"/>
+      </w:pPr>
+      <w:r>
+        <w:t>script -q /dev/null curl -i http://stream.meetup.com/2/rsvps  | nc -lk 9999</w:t>
+      </w:r>
+    </w:p>
+    <w:p>
+      <w:pPr>
+        <w:pStyle w:val="code"/>
+      </w:pPr>
+    </w:p>
+    <w:p>
+      <w:r>
+        <w:lastRenderedPageBreak/>
+        <w:t>On Linux it would be</w:t>
+      </w:r>
+      <w:r>
+        <w:t xml:space="preserve"> the following command.</w:t>
+      </w:r>
+    </w:p>
+    <w:p>
+      <w:pPr>
+        <w:pStyle w:val="code"/>
+      </w:pPr>
+    </w:p>
+    <w:p>
+      <w:pPr>
+        <w:pStyle w:val="code"/>
+      </w:pPr>
+      <w:r>
+        <w:t>script –q -c/dev/null curl </w:t>
+      </w:r>
+    </w:p>
+    <w:p>
+      <w:pPr>
+        <w:pStyle w:val="code"/>
+      </w:pPr>
+      <w:r>
+        <w:tab/>
+      </w:r>
+      <w:r>
+        <w:t>-i http://stream.meetup.com/2/rsvps  | nc -lk 9999</w:t>
+      </w:r>
+    </w:p>
+    <w:p>
+      <w:pPr>
+        <w:pStyle w:val="code"/>
+      </w:pPr>
+    </w:p>
+    <w:p>
+      <w:r>
+        <w:t xml:space="preserve">You would probably not see that much difference on the </w:t>
+      </w:r>
       <w:proofErr w:type="gramStart"/>
       <w:r>
-        <w:t>unix</w:t>
-      </w:r>
-      <w:proofErr w:type="spellEnd"/>
+        <w:t>spark streaming</w:t>
+      </w:r>
       <w:proofErr w:type="gramEnd"/>
       <w:r>
-        <w:t xml:space="preserve"> pipe comman</w:t>
-      </w:r>
-      <w:r>
-        <w:t>d</w:t>
-      </w:r>
-      <w:r>
-        <w:t xml:space="preserve"> </w:t>
-      </w:r>
-      <w:r>
-        <w:rPr>
-          <w:rFonts w:ascii="Courier" w:hAnsi="Courier"/>
-        </w:rPr>
-        <w:t>(|)</w:t>
-      </w:r>
-      <w:r>
-        <w:t xml:space="preserve"> buffer data before forwarding it. To more closely mimic the incoming rate of </w:t>
+        <w:t xml:space="preserve"> end since it is batching the incoming events up anyways. But you can see in the logging that the spark streaming process receives many more messages of data. This is because the sending process forwards them directly as they arrive, rather than letting the </w:t>
       </w:r>
       <w:proofErr w:type="gramStart"/>
       <w:r>
-        <w:t>rsvp’s</w:t>
+        <w:t>pipe buffer</w:t>
       </w:r>
       <w:proofErr w:type="gramEnd"/>
       <w:r>
-        <w:t xml:space="preserve"> you can type the following on OSX</w:t>
-      </w:r>
-      <w:r>
-        <w:t>.</w:t>
-      </w:r>
-    </w:p>
-    <w:p/>
-    <w:p>
-      <w:pPr>
-        <w:pStyle w:val="code"/>
-      </w:pPr>
-      <w:r>
-        <w:t>script -q /dev/null curl -i http://stream.meetup.com/2/rsvps  | nc -lk 9999</w:t>
-      </w:r>
-    </w:p>
-    <w:p>
-      <w:pPr>
-        <w:pStyle w:val="code"/>
-      </w:pPr>
-    </w:p>
-    <w:p>
-      <w:r>
-        <w:t>On Linux it would be</w:t>
-      </w:r>
-      <w:r>
-        <w:t xml:space="preserve"> the following command.</w:t>
-      </w:r>
-    </w:p>
-    <w:p>
-      <w:pPr>
-        <w:pStyle w:val="code"/>
-      </w:pPr>
-    </w:p>
-    <w:p>
-      <w:pPr>
-        <w:pStyle w:val="code"/>
-      </w:pPr>
-      <w:r>
-        <w:t>script –q -c/dev/null curl </w:t>
-      </w:r>
-    </w:p>
-    <w:p>
-      <w:pPr>
-        <w:pStyle w:val="code"/>
-      </w:pPr>
-      <w:r>
-        <w:tab/>
-      </w:r>
-      <w:r>
-        <w:t>-i http://stream.meetup.com/2/rsvps  | nc -lk 9999</w:t>
-      </w:r>
-    </w:p>
-    <w:p>
-      <w:pPr>
-        <w:pStyle w:val="code"/>
-      </w:pPr>
-    </w:p>
-    <w:p>
-      <w:r>
-        <w:t xml:space="preserve">You would probably not see that much difference on the </w:t>
-      </w:r>
-      <w:proofErr w:type="gramStart"/>
-      <w:r>
-        <w:t>spark streaming</w:t>
-      </w:r>
-      <w:proofErr w:type="gramEnd"/>
-      <w:r>
-        <w:t xml:space="preserve"> end since it is batching the incoming events up anyways. But you can see in the logging that the spark streaming process receives many more messages of data. This is because the sending process forwards them directly as they arrive, rather than letting the </w:t>
-      </w:r>
-      <w:proofErr w:type="gramStart"/>
-      <w:r>
-        <w:t>pipe buffer</w:t>
-      </w:r>
-      <w:proofErr w:type="gramEnd"/>
-      <w:r>
         <w:t xml:space="preserve"> them.</w:t>
       </w:r>
     </w:p>
@@ -4896,7 +5119,10 @@
         <w:pStyle w:val="Heading1"/>
       </w:pPr>
       <w:r>
-        <w:t>Step-4. Running with spark-submit</w:t>
+        <w:t>Step-5</w:t>
+      </w:r>
+      <w:r>
+        <w:t>. Running with spark-submit</w:t>
       </w:r>
     </w:p>
     <w:p>
@@ -4954,21 +5180,8 @@
         </w:pBdr>
       </w:pPr>
       <w:r>
-        <w:t xml:space="preserve">from </w:t>
-      </w:r>
-      <w:proofErr w:type="spellStart"/>
-      <w:r>
-        <w:t>pyspark</w:t>
-      </w:r>
-      <w:proofErr w:type="spellEnd"/>
-      <w:r>
-        <w:t xml:space="preserve"> import </w:t>
-      </w:r>
-      <w:proofErr w:type="spellStart"/>
-      <w:r>
-        <w:t>SparkContext</w:t>
-      </w:r>
-      <w:proofErr w:type="spellEnd"/>
+        <w:t>from pyspark import SparkContext</w:t>
+      </w:r>
     </w:p>
     <w:p>
       <w:pPr>
@@ -4981,21 +5194,8 @@
         </w:pBdr>
       </w:pPr>
       <w:r>
-        <w:t xml:space="preserve">from </w:t>
-      </w:r>
-      <w:proofErr w:type="spellStart"/>
-      <w:r>
-        <w:t>pyspark.streaming</w:t>
-      </w:r>
-      <w:proofErr w:type="spellEnd"/>
-      <w:r>
-        <w:t xml:space="preserve"> import </w:t>
-      </w:r>
-      <w:proofErr w:type="spellStart"/>
-      <w:r>
-        <w:t>StreamingContext</w:t>
-      </w:r>
-      <w:proofErr w:type="spellEnd"/>
+        <w:t>from pyspark.streaming import StreamingContext</w:t>
+      </w:r>
     </w:p>
     <w:p>
       <w:pPr>
@@ -5008,13 +5208,8 @@
         </w:pBdr>
       </w:pPr>
       <w:r>
-        <w:t xml:space="preserve">import </w:t>
-      </w:r>
-      <w:proofErr w:type="spellStart"/>
-      <w:r>
-        <w:t>json</w:t>
-      </w:r>
-      <w:proofErr w:type="spellEnd"/>
+        <w:t>import json</w:t>
+      </w:r>
     </w:p>
     <w:p>
       <w:pPr>
@@ -5026,29 +5221,8 @@
           <w:right w:val="single" w:sz="4" w:space="4" w:color="auto"/>
         </w:pBdr>
       </w:pPr>
-      <w:proofErr w:type="spellStart"/>
-      <w:r>
-        <w:t>sc</w:t>
-      </w:r>
-      <w:proofErr w:type="spellEnd"/>
-      <w:r>
-        <w:t xml:space="preserve"> = </w:t>
-      </w:r>
-      <w:proofErr w:type="spellStart"/>
-      <w:r>
-        <w:t>SparkContext</w:t>
-      </w:r>
-      <w:proofErr w:type="spellEnd"/>
-      <w:r>
-        <w:t>("local[2]", "</w:t>
-      </w:r>
-      <w:proofErr w:type="spellStart"/>
-      <w:r>
-        <w:t>MyApp</w:t>
-      </w:r>
-      <w:proofErr w:type="spellEnd"/>
-      <w:r>
-        <w:t>")</w:t>
+      <w:r>
+        <w:t>sc = SparkContext("local[2]", "MyApp")</w:t>
       </w:r>
     </w:p>
     <w:p>
@@ -5061,29 +5235,8 @@
           <w:right w:val="single" w:sz="4" w:space="4" w:color="auto"/>
         </w:pBdr>
       </w:pPr>
-      <w:proofErr w:type="spellStart"/>
-      <w:r>
-        <w:t>ssc</w:t>
-      </w:r>
-      <w:proofErr w:type="spellEnd"/>
-      <w:r>
-        <w:t xml:space="preserve"> = </w:t>
-      </w:r>
-      <w:proofErr w:type="spellStart"/>
-      <w:r>
-        <w:t>StreamingContext</w:t>
-      </w:r>
-      <w:proofErr w:type="spellEnd"/>
-      <w:r>
-        <w:t>(</w:t>
-      </w:r>
-      <w:proofErr w:type="spellStart"/>
-      <w:r>
-        <w:t>sc</w:t>
-      </w:r>
-      <w:proofErr w:type="spellEnd"/>
-      <w:r>
-        <w:t>, 10)</w:t>
+      <w:r>
+        <w:t>ssc = StreamingContext(sc, 10)</w:t>
       </w:r>
     </w:p>
     <w:p>
@@ -5097,23 +5250,7 @@
         </w:pBdr>
       </w:pPr>
       <w:r>
-        <w:t xml:space="preserve">lines = </w:t>
-      </w:r>
-      <w:proofErr w:type="spellStart"/>
-      <w:r>
-        <w:t>ssc.socketTextStream</w:t>
-      </w:r>
-      <w:proofErr w:type="spellEnd"/>
-      <w:r>
-        <w:t>("</w:t>
-      </w:r>
-      <w:proofErr w:type="spellStart"/>
-      <w:r>
-        <w:t>localhost</w:t>
-      </w:r>
-      <w:proofErr w:type="spellEnd"/>
-      <w:r>
-        <w:t>", 9999)</w:t>
+        <w:t>lines = ssc.socketTextStream("localhost", 9999)</w:t>
       </w:r>
     </w:p>
     <w:p>
@@ -5126,29 +5263,8 @@
           <w:right w:val="single" w:sz="4" w:space="4" w:color="auto"/>
         </w:pBdr>
       </w:pPr>
-      <w:proofErr w:type="spellStart"/>
-      <w:r>
-        <w:t>jslines</w:t>
-      </w:r>
-      <w:proofErr w:type="spellEnd"/>
-      <w:r>
-        <w:t xml:space="preserve"> = </w:t>
-      </w:r>
-      <w:proofErr w:type="spellStart"/>
-      <w:r>
-        <w:t>lines.flatMap</w:t>
-      </w:r>
-      <w:proofErr w:type="spellEnd"/>
-      <w:r>
-        <w:t xml:space="preserve">(lambda x: [ j['venue'] for j in </w:t>
-      </w:r>
-      <w:proofErr w:type="spellStart"/>
-      <w:r>
-        <w:t>json.loads</w:t>
-      </w:r>
-      <w:proofErr w:type="spellEnd"/>
-      <w:r>
-        <w:t>('['+x+']') if 'venue' in j] )</w:t>
+      <w:r>
+        <w:t>jslines = lines.flatMap(lambda x: [ j['venue'] for j in json.loads('['+x+']') if 'venue' in j] )</w:t>
       </w:r>
     </w:p>
     <w:p>
@@ -5161,21 +5277,8 @@
           <w:right w:val="single" w:sz="4" w:space="4" w:color="auto"/>
         </w:pBdr>
       </w:pPr>
-      <w:proofErr w:type="spellStart"/>
-      <w:r>
-        <w:t>lcnt</w:t>
-      </w:r>
-      <w:proofErr w:type="spellEnd"/>
-      <w:r>
-        <w:t>=</w:t>
-      </w:r>
-      <w:proofErr w:type="spellStart"/>
-      <w:r>
-        <w:t>lines.count</w:t>
-      </w:r>
-      <w:proofErr w:type="spellEnd"/>
-      <w:r>
-        <w:t>()</w:t>
+      <w:r>
+        <w:t>lcnt=lines.count()</w:t>
       </w:r>
     </w:p>
     <w:p>
@@ -5188,13 +5291,8 @@
           <w:right w:val="single" w:sz="4" w:space="4" w:color="auto"/>
         </w:pBdr>
       </w:pPr>
-      <w:proofErr w:type="spellStart"/>
-      <w:r>
-        <w:t>lcnt.pprint</w:t>
-      </w:r>
-      <w:proofErr w:type="spellEnd"/>
-      <w:r>
-        <w:t>()</w:t>
+      <w:r>
+        <w:t>lcnt.pprint()</w:t>
       </w:r>
     </w:p>
     <w:p>
@@ -5208,15 +5306,7 @@
         </w:pBdr>
       </w:pPr>
       <w:r>
-        <w:t>c=</w:t>
-      </w:r>
-      <w:proofErr w:type="spellStart"/>
-      <w:r>
-        <w:t>jslines.count</w:t>
-      </w:r>
-      <w:proofErr w:type="spellEnd"/>
-      <w:r>
-        <w:t>()</w:t>
+        <w:t>c=jslines.count()</w:t>
       </w:r>
     </w:p>
     <w:p>
@@ -5229,13 +5319,8 @@
           <w:right w:val="single" w:sz="4" w:space="4" w:color="auto"/>
         </w:pBdr>
       </w:pPr>
-      <w:proofErr w:type="spellStart"/>
-      <w:r>
-        <w:t>c.pprint</w:t>
-      </w:r>
-      <w:proofErr w:type="spellEnd"/>
-      <w:r>
-        <w:t>()</w:t>
+      <w:r>
+        <w:t>c.pprint()</w:t>
       </w:r>
     </w:p>
     <w:p>
@@ -5248,13 +5333,8 @@
           <w:right w:val="single" w:sz="4" w:space="4" w:color="auto"/>
         </w:pBdr>
       </w:pPr>
-      <w:proofErr w:type="spellStart"/>
-      <w:r>
-        <w:t>jslines.pprint</w:t>
-      </w:r>
-      <w:proofErr w:type="spellEnd"/>
-      <w:r>
-        <w:t>()</w:t>
+      <w:r>
+        <w:t>jslines.pprint()</w:t>
       </w:r>
     </w:p>
     <w:p>
@@ -5267,13 +5347,8 @@
           <w:right w:val="single" w:sz="4" w:space="4" w:color="auto"/>
         </w:pBdr>
       </w:pPr>
-      <w:proofErr w:type="spellStart"/>
-      <w:r>
-        <w:t>ssc.start</w:t>
-      </w:r>
-      <w:proofErr w:type="spellEnd"/>
-      <w:r>
-        <w:t>()</w:t>
+      <w:r>
+        <w:t>ssc.start()</w:t>
       </w:r>
     </w:p>
     <w:p>
@@ -5286,13 +5361,8 @@
           <w:right w:val="single" w:sz="4" w:space="4" w:color="auto"/>
         </w:pBdr>
       </w:pPr>
-      <w:proofErr w:type="spellStart"/>
-      <w:r>
-        <w:t>ssc.awaitTermination</w:t>
-      </w:r>
-      <w:proofErr w:type="spellEnd"/>
-      <w:r>
-        <w:t>()</w:t>
+      <w:r>
+        <w:t>ssc.awaitTermination()</w:t>
       </w:r>
     </w:p>
     <w:p>
@@ -5355,26 +5425,26 @@
     </w:p>
     <w:p>
       <w:r>
+        <w:t>Run the script with the submit command:</w:t>
+      </w:r>
+    </w:p>
+    <w:p>
+      <w:pPr>
+        <w:pStyle w:val="code"/>
+      </w:pPr>
+    </w:p>
+    <w:p>
+      <w:pPr>
+        <w:pStyle w:val="code"/>
+      </w:pPr>
+      <w:r>
+        <w:t>spark-submit $HOME/venuecounter.py localhost 9999</w:t>
+      </w:r>
+    </w:p>
+    <w:p/>
+    <w:p>
+      <w:r>
         <w:lastRenderedPageBreak/>
-        <w:t>Run the script with the submit command:</w:t>
-      </w:r>
-    </w:p>
-    <w:p>
-      <w:pPr>
-        <w:pStyle w:val="code"/>
-      </w:pPr>
-    </w:p>
-    <w:p>
-      <w:pPr>
-        <w:pStyle w:val="code"/>
-      </w:pPr>
-      <w:r>
-        <w:t>spark-submit $HOME/venuecounter.py localhost 9999</w:t>
-      </w:r>
-    </w:p>
-    <w:p/>
-    <w:p>
-      <w:r>
         <w:t>You should see output emerge looking something similar to what is show in the screenshot below.</w:t>
       </w:r>
     </w:p>
@@ -5463,7 +5533,12 @@
         <w:pStyle w:val="Heading1"/>
       </w:pPr>
       <w:r>
-        <w:t>Step-5 Sliding Window</w:t>
+        <w:t>Step-6.</w:t>
+      </w:r>
+      <w:bookmarkStart w:id="1" w:name="_GoBack"/>
+      <w:bookmarkEnd w:id="1"/>
+      <w:r>
+        <w:t xml:space="preserve"> Sliding Window</w:t>
       </w:r>
     </w:p>
     <w:p>
@@ -5474,49 +5549,36 @@
         <w:t>In this step we will do a simple sliding window to illustrate the concept.</w:t>
       </w:r>
       <w:r>
-        <w:t xml:space="preserve"> For the purpose of this application we like to know how many rsvp’s we received in the last batch (10 seconds), the </w:t>
-      </w:r>
+        <w:t xml:space="preserve"> </w:t>
+      </w:r>
+      <w:r>
+        <w:t xml:space="preserve">For the purpose of this application we like to know how many rsvp’s we received in the last batch (10 seconds). The aggregated number of rsvp’s the last 30 seconds and finally the number of rsvp’s with a </w:t>
+      </w:r>
+      <w:r>
+        <w:rPr>
+          <w:rFonts w:ascii="Courier" w:hAnsi="Courier"/>
+        </w:rPr>
+        <w:t>venue</w:t>
+      </w:r>
+      <w:r>
+        <w:t xml:space="preserve"> object in the last batch. </w:t>
+      </w:r>
+      <w:r>
+        <w:t xml:space="preserve">To achieve this we will use windowing. </w:t>
+      </w:r>
+    </w:p>
+    <w:p>
+      <w:pPr>
+        <w:pStyle w:val="normal0"/>
+      </w:pPr>
+    </w:p>
+    <w:p>
       <w:r>
         <w:lastRenderedPageBreak/>
-        <w:t xml:space="preserve">aggregated number of rsvp’s the last 30 seconds and finally the number of </w:t>
-      </w:r>
-      <w:proofErr w:type="gramStart"/>
-      <w:r>
-        <w:t>rsvp’s</w:t>
-      </w:r>
-      <w:proofErr w:type="gramEnd"/>
-      <w:r>
-        <w:t xml:space="preserve"> with a </w:t>
-      </w:r>
-      <w:r>
-        <w:rPr>
-          <w:rFonts w:ascii="Courier" w:hAnsi="Courier"/>
-        </w:rPr>
-        <w:t>venue</w:t>
-      </w:r>
-      <w:r>
-        <w:t xml:space="preserve"> object in the last batch. To achieve this we will use windowing. </w:t>
-      </w:r>
-    </w:p>
-    <w:p>
-      <w:pPr>
-        <w:pStyle w:val="normal0"/>
-      </w:pPr>
-    </w:p>
-    <w:p>
-      <w:r>
         <w:t>Windowing allows us to perform certain transformations for a sliding window over a number of batches. Our bat</w:t>
       </w:r>
       <w:r>
-        <w:t xml:space="preserve">ch size is 10 seconds. We will be calling the </w:t>
-      </w:r>
-      <w:proofErr w:type="spellStart"/>
-      <w:r>
-        <w:t>DStream</w:t>
-      </w:r>
-      <w:proofErr w:type="spellEnd"/>
-      <w:r>
-        <w:t xml:space="preserve"> transform </w:t>
+        <w:t xml:space="preserve">ch size is 10 seconds. We will be calling the DStream transform </w:t>
       </w:r>
       <w:proofErr w:type="spellStart"/>
       <w:proofErr w:type="gramStart"/>
@@ -5728,27 +5790,13 @@
         <w:rPr>
           <w:rFonts w:ascii="Courier" w:hAnsi="Courier"/>
         </w:rPr>
-        <w:t>/</w:t>
+        <w:t>/tmp/</w:t>
       </w:r>
       <w:proofErr w:type="spellStart"/>
       <w:r>
         <w:rPr>
           <w:rFonts w:ascii="Courier" w:hAnsi="Courier"/>
         </w:rPr>
-        <w:t>tmp</w:t>
-      </w:r>
-      <w:proofErr w:type="spellEnd"/>
-      <w:r>
-        <w:rPr>
-          <w:rFonts w:ascii="Courier" w:hAnsi="Courier"/>
-        </w:rPr>
-        <w:t>/</w:t>
-      </w:r>
-      <w:proofErr w:type="spellStart"/>
-      <w:r>
-        <w:rPr>
-          <w:rFonts w:ascii="Courier" w:hAnsi="Courier"/>
-        </w:rPr>
         <w:t>checkpointing</w:t>
       </w:r>
       <w:proofErr w:type="spellEnd"/>
@@ -5760,36 +5808,13 @@
       <w:pPr>
         <w:pStyle w:val="normal0"/>
       </w:pPr>
-      <w:bookmarkStart w:id="1" w:name="_GoBack"/>
-      <w:bookmarkEnd w:id="1"/>
-    </w:p>
-    <w:p>
-      <w:pPr>
-        <w:pStyle w:val="code"/>
-      </w:pPr>
-      <w:proofErr w:type="spellStart"/>
-      <w:r>
-        <w:t>ssc.checkpoint</w:t>
-      </w:r>
-      <w:proofErr w:type="spellEnd"/>
-      <w:r>
-        <w:t>("/</w:t>
-      </w:r>
-      <w:proofErr w:type="spellStart"/>
-      <w:r>
-        <w:t>tmp</w:t>
-      </w:r>
-      <w:proofErr w:type="spellEnd"/>
-      <w:r>
-        <w:t>/</w:t>
-      </w:r>
-      <w:proofErr w:type="spellStart"/>
-      <w:r>
-        <w:t>checkpointing</w:t>
-      </w:r>
-      <w:proofErr w:type="spellEnd"/>
-      <w:r>
-        <w:t>")</w:t>
+    </w:p>
+    <w:p>
+      <w:pPr>
+        <w:pStyle w:val="code"/>
+      </w:pPr>
+      <w:r>
+        <w:t>ssc.checkpoint("/tmp/checkpointing")</w:t>
       </w:r>
     </w:p>
     <w:p>
@@ -5956,7 +5981,6 @@
         </w:pBdr>
       </w:pPr>
       <w:r>
-        <w:lastRenderedPageBreak/>
         <w:t>lcnt=lines.count()</w:t>
       </w:r>
     </w:p>
@@ -5999,6 +6023,7 @@
         </w:pBdr>
       </w:pPr>
       <w:r>
+        <w:lastRenderedPageBreak/>
         <w:t>c=jslines.count()</w:t>
       </w:r>
     </w:p>
@@ -6141,15 +6166,7 @@
         <w:t>$</w:t>
       </w:r>
       <w:r>
-        <w:t xml:space="preserve">park-submit $HOME/venuecounter2.py </w:t>
-      </w:r>
-      <w:proofErr w:type="spellStart"/>
-      <w:r>
-        <w:t>localhost</w:t>
-      </w:r>
-      <w:proofErr w:type="spellEnd"/>
-      <w:r>
-        <w:t xml:space="preserve"> 9999</w:t>
+        <w:t>park-submit $HOME/venuecounter2.py localhost 9999</w:t>
       </w:r>
     </w:p>
     <w:p>
@@ -6266,11 +6283,9 @@
       <w:r>
         <w:t xml:space="preserve">If you are running on </w:t>
       </w:r>
-      <w:proofErr w:type="gramStart"/>
-      <w:r>
-        <w:t>an</w:t>
-      </w:r>
-      <w:proofErr w:type="gramEnd"/>
+      <w:r>
+        <w:t>a</w:t>
+      </w:r>
       <w:r>
         <w:t xml:space="preserve"> course AMI, make sure you have </w:t>
       </w:r>
@@ -6331,13 +6346,7 @@
         <w:fldChar w:fldCharType="begin"/>
       </w:r>
       <w:r>
-        <w:instrText xml:space="preserve"> HYPERLINK "</w:instrText>
-      </w:r>
-      <w:r>
-        <w:instrText>http://spark.apache.org/downloads.html</w:instrText>
-      </w:r>
-      <w:r>
-        <w:instrText xml:space="preserve">" </w:instrText>
+        <w:instrText xml:space="preserve"> HYPERLINK "http://spark.apache.org/downloads.html" </w:instrText>
       </w:r>
       <w:r>
         <w:fldChar w:fldCharType="separate"/>
@@ -6349,6 +6358,9 @@
         <w:t>http://spark.apache.org/downloads.html</w:t>
       </w:r>
       <w:r>
+        <w:rPr>
+          <w:rStyle w:val="Hyperlink"/>
+        </w:rPr>
         <w:fldChar w:fldCharType="end"/>
       </w:r>
     </w:p>
@@ -6599,7 +6611,7 @@
         <w:rStyle w:val="PageNumber"/>
         <w:noProof/>
       </w:rPr>
-      <w:t>15</w:t>
+      <w:t>17</w:t>
     </w:r>
     <w:r>
       <w:rPr>
@@ -8422,6 +8434,7 @@
   <w:style w:type="character" w:default="1" w:styleId="DefaultParagraphFont">
     <w:name w:val="Default Paragraph Font"/>
     <w:uiPriority w:val="1"/>
+    <w:semiHidden/>
     <w:unhideWhenUsed/>
   </w:style>
   <w:style w:type="table" w:default="1" w:styleId="TableNormal">
@@ -9051,6 +9064,7 @@
   <w:style w:type="character" w:default="1" w:styleId="DefaultParagraphFont">
     <w:name w:val="Default Paragraph Font"/>
     <w:uiPriority w:val="1"/>
+    <w:semiHidden/>
     <w:unhideWhenUsed/>
   </w:style>
   <w:style w:type="table" w:default="1" w:styleId="TableNormal">

</xml_diff>

<commit_message>
check on AMI, included instructions for file and hdfs
</commit_message>
<xml_diff>
--- a/lab_12/SparkFileTextStreaming.docx
+++ b/lab_12/SparkFileTextStreaming.docx
@@ -620,6 +620,9 @@
       </w:r>
       <w:proofErr w:type="spellStart"/>
       <w:r>
+        <w:rPr>
+          <w:rFonts w:ascii="Courier" w:hAnsi="Courier"/>
+        </w:rPr>
         <w:t>func</w:t>
       </w:r>
       <w:proofErr w:type="spellEnd"/>
@@ -1663,14 +1666,6 @@
       <w:r>
         <w:t xml:space="preserve"> argument to set a different number of tasks.</w:t>
       </w:r>
-    </w:p>
-    <w:p>
-      <w:pPr>
-        <w:pStyle w:val="normal0"/>
-        <w:tabs>
-          <w:tab w:val="left" w:pos="2295"/>
-        </w:tabs>
-      </w:pPr>
     </w:p>
     <w:p>
       <w:pPr>
@@ -2284,6 +2279,52 @@
           </w:p>
         </w:tc>
       </w:tr>
+      <w:tr>
+        <w:tc>
+          <w:tcPr>
+            <w:tcW w:w="5868" w:type="dxa"/>
+          </w:tcPr>
+          <w:p>
+            <w:pPr>
+              <w:pStyle w:val="normal0"/>
+              <w:rPr>
+                <w:color w:val="1155CD"/>
+                <w:sz w:val="18"/>
+                <w:szCs w:val="18"/>
+              </w:rPr>
+            </w:pPr>
+            <w:r>
+              <w:rPr>
+                <w:color w:val="1155CD"/>
+                <w:sz w:val="18"/>
+                <w:szCs w:val="18"/>
+              </w:rPr>
+              <w:t>https://spark.apache.org/docs/0.9.0/python-programming-guide.html</w:t>
+            </w:r>
+          </w:p>
+        </w:tc>
+        <w:tc>
+          <w:tcPr>
+            <w:tcW w:w="3708" w:type="dxa"/>
+          </w:tcPr>
+          <w:p>
+            <w:pPr>
+              <w:pStyle w:val="normal0"/>
+              <w:rPr>
+                <w:sz w:val="18"/>
+                <w:szCs w:val="18"/>
+              </w:rPr>
+            </w:pPr>
+            <w:r>
+              <w:rPr>
+                <w:sz w:val="18"/>
+                <w:szCs w:val="18"/>
+              </w:rPr>
+              <w:t>Python programming guide.</w:t>
+            </w:r>
+          </w:p>
+        </w:tc>
+      </w:tr>
     </w:tbl>
     <w:p>
       <w:pPr>
@@ -2452,21 +2493,8 @@
         <w:pStyle w:val="code"/>
       </w:pPr>
       <w:r>
-        <w:t>$</w:t>
-      </w:r>
-      <w:proofErr w:type="spellStart"/>
-      <w:r>
-        <w:t>mkdir</w:t>
-      </w:r>
-      <w:proofErr w:type="spellEnd"/>
-      <w:r>
-        <w:t xml:space="preserve"> /tmp/</w:t>
-      </w:r>
-      <w:proofErr w:type="spellStart"/>
-      <w:r>
-        <w:t>datastreams</w:t>
-      </w:r>
-      <w:proofErr w:type="spellEnd"/>
+        <w:t>$mkdir /tmp/datastreams</w:t>
+      </w:r>
     </w:p>
     <w:p>
       <w:r>
@@ -2489,7 +2517,6 @@
         <w:t xml:space="preserve"> hdfs hdfs dfs -mkdir  /tmp/datastreams</w:t>
       </w:r>
     </w:p>
-    <w:p/>
     <w:p>
       <w:pPr>
         <w:pStyle w:val="normal0"/>
@@ -2511,10 +2538,40 @@
     </w:p>
     <w:p>
       <w:pPr>
-        <w:pStyle w:val="code"/>
-      </w:pPr>
-      <w:r>
-        <w:t>$pyspark</w:t>
+        <w:pStyle w:val="normal0"/>
+      </w:pPr>
+      <w:r>
+        <w:t xml:space="preserve">Start </w:t>
+      </w:r>
+      <w:proofErr w:type="spellStart"/>
+      <w:r>
+        <w:rPr>
+          <w:rFonts w:ascii="Courier" w:hAnsi="Courier"/>
+        </w:rPr>
+        <w:t>pyspark</w:t>
+      </w:r>
+      <w:proofErr w:type="spellEnd"/>
+      <w:r>
+        <w:t xml:space="preserve"> using 2 cores, and run the necessary import statements.</w:t>
+      </w:r>
+    </w:p>
+    <w:p>
+      <w:pPr>
+        <w:pStyle w:val="normal0"/>
+      </w:pPr>
+    </w:p>
+    <w:p>
+      <w:pPr>
+        <w:pStyle w:val="code"/>
+      </w:pPr>
+      <w:r>
+        <w:t>$</w:t>
+      </w:r>
+      <w:r>
+        <w:t xml:space="preserve">MASTER=local[2] </w:t>
+      </w:r>
+      <w:r>
+        <w:t>pyspark</w:t>
       </w:r>
     </w:p>
     <w:p>
@@ -2565,7 +2622,30 @@
         <w:t>create one.</w:t>
       </w:r>
       <w:r>
-        <w:t xml:space="preserve"> If you were to implement this as a program you would </w:t>
+        <w:t xml:space="preserve"> </w:t>
+      </w:r>
+      <w:r>
+        <w:t xml:space="preserve">But we want to make sure that </w:t>
+      </w:r>
+      <w:proofErr w:type="spellStart"/>
+      <w:r>
+        <w:t>pyspark</w:t>
+      </w:r>
+      <w:proofErr w:type="spellEnd"/>
+      <w:r>
+        <w:t xml:space="preserve"> uses multiple cores for parallel processing, so we provide an </w:t>
+      </w:r>
+      <w:r>
+        <w:rPr>
+          <w:rFonts w:ascii="Courier" w:hAnsi="Courier"/>
+        </w:rPr>
+        <w:t>MASTER</w:t>
+      </w:r>
+      <w:r>
+        <w:t xml:space="preserve"> environment variable. </w:t>
+      </w:r>
+      <w:r>
+        <w:t xml:space="preserve">If you were to implement this as a program you would </w:t>
       </w:r>
       <w:r>
         <w:t xml:space="preserve">need to add a statement as show below. You will do this later in this lab when we use </w:t>
@@ -2691,6 +2771,9 @@
       <w:r>
         <w:t xml:space="preserve"> open a file and incrementally add to it and expect that the updates will be read.</w:t>
       </w:r>
+      <w:r>
+        <w:t xml:space="preserve"> If you are using the local file system type the following statement.</w:t>
+      </w:r>
     </w:p>
     <w:p/>
     <w:p>
@@ -2710,6 +2793,9 @@
         <w:t>"</w:t>
       </w:r>
       <w:r>
+        <w:t>file://</w:t>
+      </w:r>
+      <w:r>
         <w:t>/</w:t>
       </w:r>
       <w:r>
@@ -2729,6 +2815,58 @@
     </w:p>
     <w:p>
       <w:r>
+        <w:t>If you are using HDFS use the following statement.</w:t>
+      </w:r>
+    </w:p>
+    <w:p>
+      <w:pPr>
+        <w:pStyle w:val="code"/>
+      </w:pPr>
+    </w:p>
+    <w:p>
+      <w:pPr>
+        <w:pStyle w:val="code"/>
+      </w:pPr>
+      <w:r>
+        <w:t>&gt;&gt;&gt;</w:t>
+      </w:r>
+      <w:r>
+        <w:t>lines= ssc.textFileStream</w:t>
+      </w:r>
+      <w:r>
+        <w:t>(</w:t>
+      </w:r>
+      <w:r>
+        <w:t>"</w:t>
+      </w:r>
+      <w:r>
+        <w:t>hdfs://</w:t>
+      </w:r>
+      <w:r>
+        <w:t>/</w:t>
+      </w:r>
+      <w:r>
+        <w:t>tmp</w:t>
+      </w:r>
+      <w:r>
+        <w:t>/datastreams</w:t>
+      </w:r>
+      <w:r>
+        <w:t>")</w:t>
+      </w:r>
+    </w:p>
+    <w:p>
+      <w:pPr>
+        <w:pStyle w:val="code"/>
+      </w:pPr>
+    </w:p>
+    <w:p>
+      <w:pPr>
+        <w:pStyle w:val="code"/>
+      </w:pPr>
+    </w:p>
+    <w:p>
+      <w:r>
         <w:t>Now lets do a simple transformation that converts all the words in an RDD to upper case.</w:t>
       </w:r>
     </w:p>
@@ -2763,7 +2901,6 @@
         <w:pStyle w:val="code"/>
       </w:pPr>
       <w:r>
-        <w:lastRenderedPageBreak/>
         <w:t>&gt;&gt;&gt;</w:t>
       </w:r>
       <w:r>
@@ -2971,15 +3108,38 @@
       </w:r>
       <w:proofErr w:type="spellStart"/>
       <w:r>
+        <w:rPr>
+          <w:rFonts w:ascii="Courier" w:hAnsi="Courier"/>
+        </w:rPr>
         <w:t>datastream</w:t>
       </w:r>
+      <w:r>
+        <w:rPr>
+          <w:rFonts w:ascii="Courier" w:hAnsi="Courier"/>
+        </w:rPr>
+        <w:t>s</w:t>
+      </w:r>
       <w:proofErr w:type="spellEnd"/>
       <w:r>
-        <w:t xml:space="preserve"> directory.</w:t>
-      </w:r>
-      <w:r>
         <w:t xml:space="preserve"> </w:t>
       </w:r>
+      <w:r>
+        <w:t xml:space="preserve">local </w:t>
+      </w:r>
+      <w:proofErr w:type="spellStart"/>
+      <w:r>
+        <w:t>filesystem</w:t>
+      </w:r>
+      <w:proofErr w:type="spellEnd"/>
+      <w:r>
+        <w:t xml:space="preserve"> </w:t>
+      </w:r>
+      <w:r>
+        <w:t>directory.</w:t>
+      </w:r>
+      <w:r>
+        <w:t xml:space="preserve"> </w:t>
+      </w:r>
     </w:p>
     <w:p/>
     <w:p>
@@ -3002,11 +3162,9 @@
       <w:r>
         <w:t xml:space="preserve">If you are using a system with </w:t>
       </w:r>
-      <w:proofErr w:type="spellStart"/>
-      <w:r>
-        <w:t>hdfs</w:t>
-      </w:r>
-      <w:proofErr w:type="spellEnd"/>
+      <w:r>
+        <w:t>HDSF</w:t>
+      </w:r>
       <w:r>
         <w:t xml:space="preserve"> running, copy using the following command:</w:t>
       </w:r>
@@ -3276,6 +3434,7 @@
     </w:p>
     <w:p>
       <w:r>
+        <w:lastRenderedPageBreak/>
         <w:t xml:space="preserve">If you look in the streaming window you will see the result of the processing and that the words were converted to upper case words after the processing. </w:t>
       </w:r>
       <w:r>
@@ -3316,253 +3475,259 @@
         <w:pStyle w:val="code"/>
       </w:pPr>
       <w:r>
+        <w:t>$</w:t>
+      </w:r>
+      <w:r>
+        <w:t xml:space="preserve"> cp words /tmp/datastreams/</w:t>
+      </w:r>
+      <w:r>
+        <w:t>w2</w:t>
+      </w:r>
+    </w:p>
+    <w:p>
+      <w:pPr>
+        <w:pStyle w:val="code"/>
+      </w:pPr>
+      <w:r>
+        <w:t>$</w:t>
+      </w:r>
+      <w:r>
+        <w:t xml:space="preserve"> cp words /tmp/datastreams/</w:t>
+      </w:r>
+      <w:r>
+        <w:t>w3</w:t>
+      </w:r>
+    </w:p>
+    <w:p>
+      <w:pPr>
+        <w:pStyle w:val="code"/>
+      </w:pPr>
+    </w:p>
+    <w:p>
+      <w:pPr>
+        <w:pStyle w:val="Style1"/>
+      </w:pPr>
+      <w:r>
+        <w:t>SUBMISSION 1: Provide a screenshot of the output from the Spark Streaming process.</w:t>
+      </w:r>
+    </w:p>
+    <w:p/>
+    <w:p>
+      <w:r>
+        <w:t xml:space="preserve">You can stop the Spark Streaming application by typing the following stop command in the </w:t>
+      </w:r>
+      <w:proofErr w:type="spellStart"/>
+      <w:r>
+        <w:t>pyspark</w:t>
+      </w:r>
+      <w:proofErr w:type="spellEnd"/>
+      <w:r>
+        <w:t xml:space="preserve"> </w:t>
+      </w:r>
+      <w:r>
+        <w:rPr>
+          <w:rFonts w:ascii="Courier" w:hAnsi="Courier"/>
+        </w:rPr>
+        <w:t>shell</w:t>
+      </w:r>
+      <w:r>
+        <w:t>.</w:t>
+      </w:r>
+    </w:p>
+    <w:p/>
+    <w:p>
+      <w:pPr>
+        <w:pStyle w:val="code"/>
+      </w:pPr>
+      <w:r>
+        <w:t xml:space="preserve">&gt;&gt;&gt;ssc.stop() </w:t>
+      </w:r>
+    </w:p>
+    <w:p/>
+    <w:p>
+      <w:r>
+        <w:t>It is very useful to understand how to process files from during development of your processing logic. This way you can test different logic based on some specific data and so forth.</w:t>
+      </w:r>
+    </w:p>
+    <w:p/>
+    <w:p>
+      <w:pPr>
+        <w:pStyle w:val="Heading1"/>
+      </w:pPr>
+      <w:r>
+        <w:t>Step-2. Connecting to Socket</w:t>
+      </w:r>
+    </w:p>
+    <w:p>
+      <w:r>
+        <w:t xml:space="preserve">Now lets do the same </w:t>
+      </w:r>
+      <w:r>
+        <w:t>transformation</w:t>
+      </w:r>
+      <w:r>
+        <w:t xml:space="preserve"> but have the process listen to a streaming socket.</w:t>
+      </w:r>
+      <w:r>
+        <w:t xml:space="preserve"> You will need to restart </w:t>
+      </w:r>
+      <w:proofErr w:type="spellStart"/>
+      <w:r>
+        <w:rPr>
+          <w:rFonts w:ascii="Courier" w:hAnsi="Courier"/>
+        </w:rPr>
+        <w:t>pyspark</w:t>
+      </w:r>
+      <w:proofErr w:type="spellEnd"/>
+      <w:r>
+        <w:t xml:space="preserve"> we it will not allow you to have a new </w:t>
+      </w:r>
+      <w:proofErr w:type="spellStart"/>
+      <w:r>
+        <w:rPr>
+          <w:rFonts w:ascii="Courier" w:hAnsi="Courier"/>
+        </w:rPr>
+        <w:t>StreamingContext</w:t>
+      </w:r>
+      <w:proofErr w:type="spellEnd"/>
+      <w:r>
+        <w:t xml:space="preserve"> associated with the same Spark Context. After restart execute the import statements and the creation of the </w:t>
+      </w:r>
+      <w:proofErr w:type="spellStart"/>
+      <w:r>
+        <w:rPr>
+          <w:rFonts w:ascii="Courier" w:hAnsi="Courier"/>
+        </w:rPr>
+        <w:t>StreamingContext</w:t>
+      </w:r>
+      <w:proofErr w:type="spellEnd"/>
+      <w:r>
+        <w:t>.</w:t>
+      </w:r>
+      <w:r>
+        <w:t xml:space="preserve"> Remember to provide the MASTER variable so that we use more than one core. On some platforms not doing this may block the streaming process.</w:t>
+      </w:r>
+    </w:p>
+    <w:p/>
+    <w:p>
+      <w:pPr>
+        <w:pStyle w:val="code"/>
+      </w:pPr>
+      <w:r>
+        <w:t>$MASTER=local[2] pyspark</w:t>
+      </w:r>
+    </w:p>
+    <w:p/>
+    <w:p>
+      <w:pPr>
+        <w:pStyle w:val="code"/>
+      </w:pPr>
+      <w:r>
+        <w:t>&gt;&gt;&gt;from pyspark import SparkContext</w:t>
+      </w:r>
+    </w:p>
+    <w:p>
+      <w:pPr>
+        <w:pStyle w:val="code"/>
+      </w:pPr>
+      <w:r>
+        <w:t>&gt;&gt;&gt;from pyspark.streaming import StreamingContext</w:t>
+      </w:r>
+    </w:p>
+    <w:p>
+      <w:pPr>
+        <w:pStyle w:val="code"/>
+      </w:pPr>
+      <w:r>
+        <w:t>&gt;&gt;&gt;ssc = StreamingContext(sc, 1)</w:t>
+      </w:r>
+    </w:p>
+    <w:p>
+      <w:pPr>
+        <w:pStyle w:val="code"/>
+      </w:pPr>
+    </w:p>
+    <w:p>
+      <w:r>
+        <w:t xml:space="preserve">Instead of reading from files in a directory we will listen to a socket. </w:t>
+      </w:r>
+      <w:r>
+        <w:t xml:space="preserve">The process terminating the socket will be running on you local host and we will use the port number </w:t>
+      </w:r>
+      <w:r>
+        <w:rPr>
+          <w:rFonts w:ascii="Courier" w:hAnsi="Courier"/>
+        </w:rPr>
+        <w:t>9999</w:t>
+      </w:r>
+      <w:r>
+        <w:t>.</w:t>
+      </w:r>
+    </w:p>
+    <w:p>
+      <w:pPr>
+        <w:pStyle w:val="code"/>
+      </w:pPr>
+    </w:p>
+    <w:p>
+      <w:pPr>
+        <w:pStyle w:val="code"/>
+      </w:pPr>
+      <w:r>
+        <w:t>&gt;&gt;&gt;lines = ssc.socketTextStream("localhost", 9999)</w:t>
+      </w:r>
+    </w:p>
+    <w:p>
+      <w:pPr>
+        <w:pStyle w:val="code"/>
+      </w:pPr>
+    </w:p>
+    <w:p>
+      <w:r>
+        <w:t>Define the transformation and output statement as previously and start the process.</w:t>
+      </w:r>
+    </w:p>
+    <w:p/>
+    <w:p>
+      <w:pPr>
+        <w:pStyle w:val="code"/>
+      </w:pPr>
+      <w:r>
+        <w:t>&gt;&gt;&gt;</w:t>
+      </w:r>
+      <w:r>
+        <w:t>uclines</w:t>
+      </w:r>
+      <w:r>
+        <w:t>= </w:t>
+      </w:r>
+      <w:r>
+        <w:t>lines</w:t>
+      </w:r>
+      <w:r>
+        <w:t>.map(lambda word: word.upper())</w:t>
+      </w:r>
+    </w:p>
+    <w:p>
+      <w:pPr>
+        <w:pStyle w:val="code"/>
+      </w:pPr>
+      <w:r>
+        <w:t>&gt;&gt;&gt;</w:t>
+      </w:r>
+      <w:r>
+        <w:t>uclines</w:t>
+      </w:r>
+      <w:r>
+        <w:t>.pprint()</w:t>
+      </w:r>
+    </w:p>
+    <w:p>
+      <w:pPr>
+        <w:pStyle w:val="code"/>
+      </w:pPr>
+      <w:r>
         <w:lastRenderedPageBreak/>
-        <w:t>$</w:t>
-      </w:r>
-      <w:r>
-        <w:t xml:space="preserve"> cp words /tmp/datastreams/</w:t>
-      </w:r>
-      <w:r>
-        <w:t>w2</w:t>
-      </w:r>
-    </w:p>
-    <w:p>
-      <w:pPr>
-        <w:pStyle w:val="code"/>
-      </w:pPr>
-      <w:r>
-        <w:t>$</w:t>
-      </w:r>
-      <w:r>
-        <w:t xml:space="preserve"> cp words /tmp/datastreams/</w:t>
-      </w:r>
-      <w:r>
-        <w:t>w3</w:t>
-      </w:r>
-    </w:p>
-    <w:p>
-      <w:pPr>
-        <w:pStyle w:val="code"/>
-      </w:pPr>
-    </w:p>
-    <w:p>
-      <w:pPr>
-        <w:pStyle w:val="Style1"/>
-      </w:pPr>
-      <w:r>
-        <w:t>SUBMISSION 1: Provide a screenshot of the output from the Spark Streaming process.</w:t>
-      </w:r>
-    </w:p>
-    <w:p/>
-    <w:p/>
-    <w:p>
-      <w:r>
-        <w:t xml:space="preserve">You can stop the Spark Streaming application by typing the following stop command in the </w:t>
-      </w:r>
-      <w:proofErr w:type="spellStart"/>
-      <w:r>
-        <w:t>pyspark</w:t>
-      </w:r>
-      <w:proofErr w:type="spellEnd"/>
-      <w:r>
-        <w:t xml:space="preserve"> </w:t>
-      </w:r>
-      <w:r>
-        <w:rPr>
-          <w:rFonts w:ascii="Courier" w:hAnsi="Courier"/>
-        </w:rPr>
-        <w:t>shell</w:t>
-      </w:r>
-      <w:r>
-        <w:t>.</w:t>
-      </w:r>
-    </w:p>
-    <w:p/>
-    <w:p>
-      <w:pPr>
-        <w:pStyle w:val="code"/>
-      </w:pPr>
-      <w:r>
-        <w:t xml:space="preserve">&gt;&gt;&gt;ssc.stop() </w:t>
-      </w:r>
-    </w:p>
-    <w:p/>
-    <w:p>
-      <w:r>
-        <w:t>It is very useful to understand how to process files from during development of your processing logic. This way you can test different logic based on some specific data and so forth.</w:t>
-      </w:r>
-    </w:p>
-    <w:p/>
-    <w:p>
-      <w:pPr>
-        <w:pStyle w:val="Heading1"/>
-      </w:pPr>
-      <w:r>
-        <w:t>Step-</w:t>
-      </w:r>
-      <w:r>
-        <w:t>2. Connecting to Socket</w:t>
-      </w:r>
-    </w:p>
-    <w:p>
-      <w:r>
-        <w:t xml:space="preserve">Now lets do the same </w:t>
-      </w:r>
-      <w:r>
-        <w:t>transformation</w:t>
-      </w:r>
-      <w:r>
-        <w:t xml:space="preserve"> but have the process listen to a streaming socket.</w:t>
-      </w:r>
-      <w:r>
-        <w:t xml:space="preserve"> You will need to restart </w:t>
-      </w:r>
-      <w:proofErr w:type="spellStart"/>
-      <w:r>
-        <w:rPr>
-          <w:rFonts w:ascii="Courier" w:hAnsi="Courier"/>
-        </w:rPr>
-        <w:t>pyspark</w:t>
-      </w:r>
-      <w:proofErr w:type="spellEnd"/>
-      <w:r>
-        <w:t xml:space="preserve"> we it will not allow you to have a new </w:t>
-      </w:r>
-      <w:proofErr w:type="spellStart"/>
-      <w:r>
-        <w:rPr>
-          <w:rFonts w:ascii="Courier" w:hAnsi="Courier"/>
-        </w:rPr>
-        <w:t>StreamingContext</w:t>
-      </w:r>
-      <w:proofErr w:type="spellEnd"/>
-      <w:r>
-        <w:t xml:space="preserve"> associated with the same Spark Context. After restart execute the import statements and the creation of the </w:t>
-      </w:r>
-      <w:proofErr w:type="spellStart"/>
-      <w:r>
-        <w:rPr>
-          <w:rFonts w:ascii="Courier" w:hAnsi="Courier"/>
-        </w:rPr>
-        <w:t>StreamingContext</w:t>
-      </w:r>
-      <w:proofErr w:type="spellEnd"/>
-      <w:r>
-        <w:t>.</w:t>
-      </w:r>
-      <w:bookmarkStart w:id="1" w:name="_GoBack"/>
-      <w:bookmarkEnd w:id="1"/>
-    </w:p>
-    <w:p/>
-    <w:p>
-      <w:pPr>
-        <w:pStyle w:val="code"/>
-      </w:pPr>
-      <w:r>
-        <w:t>&gt;&gt;&gt;from pyspark import SparkContext</w:t>
-      </w:r>
-    </w:p>
-    <w:p>
-      <w:pPr>
-        <w:pStyle w:val="code"/>
-      </w:pPr>
-      <w:r>
-        <w:t>&gt;&gt;&gt;from pyspark.streaming import StreamingContext</w:t>
-      </w:r>
-    </w:p>
-    <w:p>
-      <w:pPr>
-        <w:pStyle w:val="code"/>
-      </w:pPr>
-      <w:r>
-        <w:t>&gt;&gt;&gt;ssc = StreamingContext(sc, 1)</w:t>
-      </w:r>
-    </w:p>
-    <w:p>
-      <w:pPr>
-        <w:pStyle w:val="code"/>
-      </w:pPr>
-    </w:p>
-    <w:p>
-      <w:r>
-        <w:t xml:space="preserve">Instead of reading from files in a directory we will listen to a socket. </w:t>
-      </w:r>
-      <w:r>
-        <w:t xml:space="preserve">The process terminating the socket will be running on you local host and we will use the port number </w:t>
-      </w:r>
-      <w:r>
-        <w:rPr>
-          <w:rFonts w:ascii="Courier" w:hAnsi="Courier"/>
-        </w:rPr>
-        <w:t>9999</w:t>
-      </w:r>
-      <w:r>
-        <w:t>.</w:t>
-      </w:r>
-    </w:p>
-    <w:p>
-      <w:pPr>
-        <w:pStyle w:val="code"/>
-      </w:pPr>
-    </w:p>
-    <w:p>
-      <w:pPr>
-        <w:pStyle w:val="code"/>
-      </w:pPr>
-      <w:r>
-        <w:t>&gt;&gt;&gt;lines = ssc.socketTextStream("localhost", 9999)</w:t>
-      </w:r>
-    </w:p>
-    <w:p>
-      <w:pPr>
-        <w:pStyle w:val="code"/>
-      </w:pPr>
-    </w:p>
-    <w:p>
-      <w:r>
-        <w:t>Define the transformation and output statement as previously and start the process.</w:t>
-      </w:r>
-    </w:p>
-    <w:p/>
-    <w:p>
-      <w:pPr>
-        <w:pStyle w:val="code"/>
-      </w:pPr>
-      <w:r>
-        <w:t>&gt;&gt;&gt;</w:t>
-      </w:r>
-      <w:r>
-        <w:t>uclines</w:t>
-      </w:r>
-      <w:r>
-        <w:t>= </w:t>
-      </w:r>
-      <w:r>
-        <w:t>lines</w:t>
-      </w:r>
-      <w:r>
-        <w:t>.map(lambda word: word.upper())</w:t>
-      </w:r>
-    </w:p>
-    <w:p>
-      <w:pPr>
-        <w:pStyle w:val="code"/>
-      </w:pPr>
-      <w:r>
-        <w:t>&gt;&gt;&gt;</w:t>
-      </w:r>
-      <w:r>
-        <w:t>uclines</w:t>
-      </w:r>
-      <w:r>
-        <w:t>.pprint()</w:t>
-      </w:r>
-    </w:p>
-    <w:p>
-      <w:pPr>
-        <w:pStyle w:val="code"/>
-      </w:pPr>
-      <w:r>
         <w:t>&gt;&gt;&gt;ssc.start()</w:t>
       </w:r>
     </w:p>
@@ -3676,11 +3841,7 @@
       <w:proofErr w:type="spellEnd"/>
       <w:proofErr w:type="gramEnd"/>
       <w:r>
-        <w:t xml:space="preserve"> to listen for incoming connections. This is the right behavior as we expect Spark Streaming to connect to the socket. </w:t>
-      </w:r>
-      <w:r>
-        <w:lastRenderedPageBreak/>
-        <w:t xml:space="preserve">The </w:t>
+        <w:t xml:space="preserve"> to listen for incoming connections. This is the right behavior as we expect Spark Streaming to connect to the socket. The </w:t>
       </w:r>
       <w:r>
         <w:rPr>
@@ -4205,12 +4366,15 @@
       </w:pPr>
     </w:p>
     <w:p>
-      <w:pPr>
-        <w:pStyle w:val="normal0"/>
-      </w:pPr>
       <w:r>
         <w:t>Connect to a socket directly using the curl command below.</w:t>
       </w:r>
+      <w:r>
+        <w:t xml:space="preserve"> </w:t>
+      </w:r>
+      <w:r>
+        <w:t xml:space="preserve">You should see rsvp events being printed in your terminal window as they arrive from the stream. </w:t>
+      </w:r>
     </w:p>
     <w:p/>
     <w:p>
@@ -4227,58 +4391,44 @@
         <w:t>ttp://stream.meetup.com/2/rsvps</w:t>
       </w:r>
     </w:p>
-    <w:p>
-      <w:pPr>
-        <w:pStyle w:val="code"/>
-      </w:pPr>
-    </w:p>
-    <w:p>
-      <w:r>
-        <w:t>You should see rsvp events being printed in your terminal window as they arrive from the stream.</w:t>
+    <w:p/>
+    <w:p>
+      <w:r>
+        <w:t xml:space="preserve">Before we parse the stream, lets read data from the file system and try out a few transformations. </w:t>
+      </w:r>
+      <w:r>
+        <w:t xml:space="preserve">In the </w:t>
+      </w:r>
+      <w:proofErr w:type="spellStart"/>
+      <w:r>
+        <w:rPr>
+          <w:rFonts w:ascii="Courier" w:hAnsi="Courier"/>
+        </w:rPr>
+        <w:t>somedata</w:t>
+      </w:r>
+      <w:proofErr w:type="spellEnd"/>
+      <w:r>
+        <w:t xml:space="preserve"> directory you will have a few files </w:t>
+      </w:r>
+      <w:r>
+        <w:t>called:</w:t>
       </w:r>
       <w:r>
         <w:t xml:space="preserve"> </w:t>
       </w:r>
-    </w:p>
-    <w:p/>
-    <w:p>
-      <w:r>
-        <w:t xml:space="preserve">Before we parse the stream, lets read data from the file system and try out a few transformations. </w:t>
-      </w:r>
-      <w:r>
-        <w:t xml:space="preserve">In the </w:t>
-      </w:r>
-      <w:proofErr w:type="spellStart"/>
       <w:r>
         <w:rPr>
           <w:rFonts w:ascii="Courier" w:hAnsi="Courier"/>
         </w:rPr>
-        <w:t>somedata</w:t>
-      </w:r>
-      <w:proofErr w:type="spellEnd"/>
-      <w:r>
-        <w:t xml:space="preserve"> directory you will have a few files </w:t>
-      </w:r>
-      <w:r>
-        <w:t>called:</w:t>
-      </w:r>
-      <w:r>
-        <w:t xml:space="preserve"> </w:t>
+        <w:t>meetup.data.1</w:t>
+      </w:r>
+      <w:r>
+        <w:t xml:space="preserve">, </w:t>
       </w:r>
       <w:r>
         <w:rPr>
           <w:rFonts w:ascii="Courier" w:hAnsi="Courier"/>
         </w:rPr>
-        <w:t>meetup.data.1</w:t>
-      </w:r>
-      <w:r>
-        <w:t xml:space="preserve">, </w:t>
-      </w:r>
-      <w:r>
-        <w:rPr>
-          <w:rFonts w:ascii="Courier" w:hAnsi="Courier"/>
-        </w:rPr>
-        <w:lastRenderedPageBreak/>
         <w:t>meetup.data.2</w:t>
       </w:r>
       <w:r>
@@ -4417,6 +4567,15 @@
         <w:pStyle w:val="code"/>
       </w:pPr>
       <w:r>
+        <w:t>$MASTER=local[2] pyspark</w:t>
+      </w:r>
+    </w:p>
+    <w:p/>
+    <w:p>
+      <w:pPr>
+        <w:pStyle w:val="code"/>
+      </w:pPr>
+      <w:r>
         <w:t>&gt;&gt;&gt;from pyspark import SparkContext</w:t>
       </w:r>
     </w:p>
@@ -4449,7 +4608,13 @@
         <w:pStyle w:val="code"/>
       </w:pPr>
       <w:r>
-        <w:t>&gt;&gt;&gt;lines = ssc.textFileStream("/tmp/datastreams")</w:t>
+        <w:t>&gt;&gt;&gt;lines = ssc.textFileStream("</w:t>
+      </w:r>
+      <w:r>
+        <w:t>file://</w:t>
+      </w:r>
+      <w:r>
+        <w:t>/tmp/datastreams")</w:t>
       </w:r>
     </w:p>
     <w:p>
@@ -4465,23 +4630,32 @@
         <w:pStyle w:val="code"/>
       </w:pPr>
       <w:r>
-        <w:t>&gt;&gt;&gt;cnt=jslines.count()</w:t>
-      </w:r>
-    </w:p>
-    <w:p>
-      <w:pPr>
-        <w:pStyle w:val="code"/>
-      </w:pPr>
-      <w:r>
-        <w:t>&gt;&gt;&gt;ccnt.pprint()</w:t>
-      </w:r>
-    </w:p>
-    <w:p>
-      <w:pPr>
-        <w:pStyle w:val="code"/>
-      </w:pPr>
-      <w:r>
-        <w:t>&gt;&gt;&gt;jslines.pprint()</w:t>
+        <w:t>&gt;&gt;&gt;cnt=</w:t>
+      </w:r>
+      <w:r>
+        <w:t>slines.count()</w:t>
+      </w:r>
+    </w:p>
+    <w:p>
+      <w:pPr>
+        <w:pStyle w:val="code"/>
+      </w:pPr>
+      <w:r>
+        <w:t>&gt;&gt;&gt;</w:t>
+      </w:r>
+      <w:r>
+        <w:t>cnt.pprint()</w:t>
+      </w:r>
+    </w:p>
+    <w:p>
+      <w:pPr>
+        <w:pStyle w:val="code"/>
+      </w:pPr>
+      <w:r>
+        <w:t>&gt;&gt;&gt;</w:t>
+      </w:r>
+      <w:r>
+        <w:t>slines.pprint()</w:t>
       </w:r>
     </w:p>
     <w:p>
@@ -4574,6 +4748,7 @@
     <w:p/>
     <w:p>
       <w:r>
+        <w:lastRenderedPageBreak/>
         <w:t xml:space="preserve">We can test this by just copying the </w:t>
       </w:r>
       <w:r>
@@ -4659,15 +4834,11 @@
       <w:r>
         <w:t xml:space="preserve"> so forth…</w:t>
       </w:r>
-    </w:p>
-    <w:p>
-      <w:pPr>
-        <w:pStyle w:val="code"/>
-      </w:pPr>
-    </w:p>
-    <w:p>
-      <w:r>
-        <w:t>Everything you copy a file you it will be detected by Spark Streaming, picked up and included in the current batch.</w:t>
+      <w:r>
+        <w:t xml:space="preserve">Every time </w:t>
+      </w:r>
+      <w:r>
+        <w:t xml:space="preserve"> you copy a file you it will be detected by Spark Streaming, picked up and included in the current batch.</w:t>
       </w:r>
       <w:r>
         <w:t xml:space="preserve"> Stop the streaming process by typing:</w:t>
@@ -4682,7 +4853,6 @@
         <w:t>&gt;&gt;&gt;ssc.stop()</w:t>
       </w:r>
     </w:p>
-    <w:p/>
     <w:p/>
     <w:p>
       <w:pPr>
@@ -4957,52 +5127,69 @@
           <w:sz w:val="20"/>
           <w:szCs w:val="20"/>
         </w:rPr>
-        <w:t xml:space="preserve">Note: you may encounter a parsing error when you first start parsing the stream. This is because </w:t>
-      </w:r>
-      <w:proofErr w:type="gramStart"/>
+        <w:t xml:space="preserve">Note: you may encounter a parsing error when you first start parsing the stream. This is because a </w:t>
+      </w:r>
+      <w:proofErr w:type="spellStart"/>
       <w:r>
         <w:rPr>
           <w:i/>
           <w:sz w:val="20"/>
           <w:szCs w:val="20"/>
         </w:rPr>
-        <w:t xml:space="preserve">a </w:t>
-      </w:r>
-      <w:proofErr w:type="spellStart"/>
+        <w:t>websocket</w:t>
+      </w:r>
+      <w:proofErr w:type="spellEnd"/>
       <w:r>
         <w:rPr>
           <w:i/>
           <w:sz w:val="20"/>
           <w:szCs w:val="20"/>
         </w:rPr>
-        <w:t>websocket</w:t>
-      </w:r>
-      <w:proofErr w:type="spellEnd"/>
+        <w:t xml:space="preserve"> stream send</w:t>
+      </w:r>
       <w:r>
         <w:rPr>
           <w:i/>
           <w:sz w:val="20"/>
           <w:szCs w:val="20"/>
         </w:rPr>
-        <w:t xml:space="preserve"> stream send</w:t>
-      </w:r>
-      <w:proofErr w:type="gramEnd"/>
+        <w:t>s</w:t>
+      </w:r>
       <w:r>
         <w:rPr>
           <w:i/>
           <w:sz w:val="20"/>
           <w:szCs w:val="20"/>
         </w:rPr>
-        <w:t xml:space="preserve"> an HTTP header before it send the data. This is obviously not JSON and the Spark Streaming JSON parsing will not like that.</w:t>
-      </w:r>
-    </w:p>
-    <w:p>
-      <w:pPr>
-        <w:pStyle w:val="code"/>
-      </w:pPr>
-    </w:p>
-    <w:p>
-      <w:r>
+        <w:t xml:space="preserve"> a HTTP header before it </w:t>
+      </w:r>
+      <w:proofErr w:type="gramStart"/>
+      <w:r>
+        <w:rPr>
+          <w:i/>
+          <w:sz w:val="20"/>
+          <w:szCs w:val="20"/>
+        </w:rPr>
+        <w:t>send</w:t>
+      </w:r>
+      <w:proofErr w:type="gramEnd"/>
+      <w:r>
+        <w:rPr>
+          <w:i/>
+          <w:sz w:val="20"/>
+          <w:szCs w:val="20"/>
+        </w:rPr>
+        <w:t xml:space="preserve"> the data. This is obviously not JSON and the Spark Streaming JSON parsing will not like that.</w:t>
+      </w:r>
+    </w:p>
+    <w:p>
+      <w:pPr>
+        <w:pStyle w:val="code"/>
+      </w:pPr>
+    </w:p>
+    <w:p>
+      <w:r>
+        <w:lastRenderedPageBreak/>
         <w:t xml:space="preserve">This command uses </w:t>
       </w:r>
       <w:r>
@@ -5127,7 +5314,6 @@
     </w:p>
     <w:p>
       <w:r>
-        <w:lastRenderedPageBreak/>
         <w:t>On Linux it would be</w:t>
       </w:r>
       <w:r>
@@ -5513,13 +5699,15 @@
         <w:pStyle w:val="code"/>
       </w:pPr>
       <w:r>
+        <w:t>$</w:t>
+      </w:r>
+      <w:r>
         <w:t>spark-submit $HOME/venuecounter.py localhost 9999</w:t>
       </w:r>
     </w:p>
     <w:p/>
     <w:p>
       <w:r>
-        <w:lastRenderedPageBreak/>
         <w:t>You should see output emerge looking something similar to what is show in the screenshot below.</w:t>
       </w:r>
     </w:p>
@@ -5647,7 +5835,6 @@
     </w:p>
     <w:p>
       <w:r>
-        <w:lastRenderedPageBreak/>
         <w:t>Windowing allows us to perform certain transformations for a sliding window over a number of batches. Our bat</w:t>
       </w:r>
       <w:r>
@@ -5998,6 +6185,7 @@
         </w:pBdr>
       </w:pPr>
       <w:r>
+        <w:lastRenderedPageBreak/>
         <w:t>ssc.checkpoint("/tmp/checkpointing")</w:t>
       </w:r>
     </w:p>
@@ -6096,7 +6284,6 @@
         </w:pBdr>
       </w:pPr>
       <w:r>
-        <w:lastRenderedPageBreak/>
         <w:t>c=jslines.count()</w:t>
       </w:r>
     </w:p>
@@ -6329,7 +6516,20 @@
       <w:pPr>
         <w:pStyle w:val="Heading1"/>
       </w:pPr>
-      <w:r>
+    </w:p>
+    <w:p>
+      <w:pPr>
+        <w:pStyle w:val="Heading1"/>
+      </w:pPr>
+    </w:p>
+    <w:p>
+      <w:pPr>
+        <w:pStyle w:val="Heading1"/>
+      </w:pPr>
+      <w:bookmarkStart w:id="1" w:name="_GoBack"/>
+      <w:bookmarkEnd w:id="1"/>
+      <w:r>
+        <w:lastRenderedPageBreak/>
         <w:t>Trouble</w:t>
       </w:r>
       <w:r>
@@ -6353,6 +6553,11 @@
       <w:pPr>
         <w:pStyle w:val="normal0"/>
       </w:pPr>
+    </w:p>
+    <w:p>
+      <w:pPr>
+        <w:pStyle w:val="normal0"/>
+      </w:pPr>
       <w:r>
         <w:t xml:space="preserve">If you are running on </w:t>
       </w:r>
@@ -6374,11 +6579,7 @@
         <w:t xml:space="preserve"> </w:t>
       </w:r>
       <w:r>
-        <w:t>https://github.com/UC-Berkeley-I-School/w205-labs-</w:t>
-      </w:r>
-      <w:r>
-        <w:lastRenderedPageBreak/>
-        <w:t>exercises/blob/master/docs/Installing%20Cloudera%20Hadoop%20on%20UCB%20W205%20Base%20Image.pdf</w:t>
+        <w:t>https://github.com/UC-Berkeley-I-School/w205-labs-exercises/blob/master/docs/Installing%20Cloudera%20Hadoop%20on%20UCB%20W205%20Base%20Image.pdf</w:t>
       </w:r>
     </w:p>
     <w:p>
@@ -6406,6 +6607,11 @@
           <w:ilvl w:val="0"/>
           <w:numId w:val="12"/>
         </w:numPr>
+        <w:rPr>
+          <w:rStyle w:val="Hyperlink"/>
+          <w:color w:val="000000"/>
+          <w:u w:val="none"/>
+        </w:rPr>
       </w:pPr>
       <w:r>
         <w:t xml:space="preserve">Download Spark 1.5 </w:t>
@@ -6423,6 +6629,11 @@
           <w:t>http://spark.apache.org/downloads.html</w:t>
         </w:r>
       </w:hyperlink>
+    </w:p>
+    <w:p>
+      <w:pPr>
+        <w:pStyle w:val="ListParagraph"/>
+      </w:pPr>
     </w:p>
     <w:p>
       <w:pPr>
@@ -6609,7 +6820,7 @@
         <w:rStyle w:val="PageNumber"/>
         <w:noProof/>
       </w:rPr>
-      <w:t>8</w:t>
+      <w:t>14</w:t>
     </w:r>
     <w:r>
       <w:rPr>

</xml_diff>